<commit_message>
commit versão final - ajustes da agenda realizados
</commit_message>
<xml_diff>
--- a/Trabalho_pratico/doc_descritivo.docx
+++ b/Trabalho_pratico/doc_descritivo.docx
@@ -735,6 +735,7 @@
       <w:r>
         <w:t>e atualização (</w:t>
       </w:r>
+      <w:proofErr w:type="spellStart"/>
       <w:r>
         <w:rPr>
           <w:i/>
@@ -742,6 +743,7 @@
         </w:rPr>
         <w:t>Create</w:t>
       </w:r>
+      <w:proofErr w:type="spellEnd"/>
       <w:r>
         <w:t xml:space="preserve">, </w:t>
       </w:r>
@@ -761,6 +763,7 @@
       <w:r>
         <w:t>clientes, agendamentos e ajustes de agendamentos por parte dos técnicos e gestores (</w:t>
       </w:r>
+      <w:proofErr w:type="spellStart"/>
       <w:r>
         <w:rPr>
           <w:i/>
@@ -768,6 +771,7 @@
         </w:rPr>
         <w:t>Create</w:t>
       </w:r>
+      <w:proofErr w:type="spellEnd"/>
       <w:r>
         <w:t xml:space="preserve">, </w:t>
       </w:r>
@@ -781,6 +785,7 @@
       <w:r>
         <w:t>), além da gestão de todas as informações, ajustes e exclusões de clientes e profissionais (</w:t>
       </w:r>
+      <w:proofErr w:type="spellStart"/>
       <w:r>
         <w:rPr>
           <w:i/>
@@ -788,6 +793,7 @@
         </w:rPr>
         <w:t>Create</w:t>
       </w:r>
+      <w:proofErr w:type="spellEnd"/>
       <w:r>
         <w:t xml:space="preserve">, </w:t>
       </w:r>
@@ -817,6 +823,7 @@
       <w:r>
         <w:t>(</w:t>
       </w:r>
+      <w:proofErr w:type="spellStart"/>
       <w:r>
         <w:rPr>
           <w:i/>
@@ -824,6 +831,7 @@
         </w:rPr>
         <w:t>Read</w:t>
       </w:r>
+      <w:proofErr w:type="spellEnd"/>
       <w:r>
         <w:t xml:space="preserve">) </w:t>
       </w:r>
@@ -846,7 +854,17 @@
         <w:jc w:val="both"/>
       </w:pPr>
       <w:r>
-        <w:t>A empresa oferece diferentes tipos de assessoria, desde treinamento e gestão de equipe, gestão financeira, estruturação de processos e implementação de boas praticas agropecuárias para aprovação em auditorias de laticínios, aprimoramento e gestão da qualidade do produto final (leite), capacitação de técnicos de laticínios etc.</w:t>
+        <w:t xml:space="preserve">A empresa oferece diferentes tipos de assessoria, desde treinamento e gestão de equipe, gestão financeira, estruturação de processos e implementação de boas </w:t>
+      </w:r>
+      <w:proofErr w:type="spellStart"/>
+      <w:proofErr w:type="gramStart"/>
+      <w:r>
+        <w:t>praticas</w:t>
+      </w:r>
+      <w:proofErr w:type="spellEnd"/>
+      <w:proofErr w:type="gramEnd"/>
+      <w:r>
+        <w:t xml:space="preserve"> agropecuárias para aprovação em auditorias de laticínios, aprimoramento e gestão da qualidade do produto final (leite), capacitação de técnicos de laticínios etc.</w:t>
       </w:r>
     </w:p>
     <w:p>
@@ -1078,6 +1096,7 @@
       <w:r>
         <w:t>Profissional: tem acesso de cadastro (</w:t>
       </w:r>
+      <w:proofErr w:type="spellStart"/>
       <w:r>
         <w:rPr>
           <w:i/>
@@ -1085,9 +1104,11 @@
         </w:rPr>
         <w:t>Create</w:t>
       </w:r>
+      <w:proofErr w:type="spellEnd"/>
       <w:r>
         <w:t>) e leitura (</w:t>
       </w:r>
+      <w:proofErr w:type="spellStart"/>
       <w:r>
         <w:rPr>
           <w:i/>
@@ -1095,6 +1116,7 @@
         </w:rPr>
         <w:t>Read</w:t>
       </w:r>
+      <w:proofErr w:type="spellEnd"/>
       <w:r>
         <w:t>) das informações de todos os clientes e atualização (</w:t>
       </w:r>
@@ -1108,6 +1130,7 @@
       <w:r>
         <w:t>) e leitura (</w:t>
       </w:r>
+      <w:proofErr w:type="spellStart"/>
       <w:r>
         <w:rPr>
           <w:i/>
@@ -1115,6 +1138,7 @@
         </w:rPr>
         <w:t>Read</w:t>
       </w:r>
+      <w:proofErr w:type="spellEnd"/>
       <w:r>
         <w:t>) das informações referente aos agendamentos vinculados ao seu usuário/cadastro.</w:t>
       </w:r>
@@ -1131,6 +1155,7 @@
       <w:r>
         <w:t>Cliente: tem acesso de leitura (</w:t>
       </w:r>
+      <w:proofErr w:type="spellStart"/>
       <w:r>
         <w:rPr>
           <w:i/>
@@ -1138,6 +1163,7 @@
         </w:rPr>
         <w:t>Read</w:t>
       </w:r>
+      <w:proofErr w:type="spellEnd"/>
       <w:r>
         <w:t>) as informações de cadastro e agendamento somente respectivo ao seu usuário.</w:t>
       </w:r>
@@ -1152,13 +1178,34 @@
         <w:jc w:val="both"/>
       </w:pPr>
       <w:r>
-        <w:t xml:space="preserve">    # controle de acesso: criar todos os niveis somente admin</w:t>
+        <w:t xml:space="preserve">    # controle de acesso: criar todos os </w:t>
+      </w:r>
+      <w:proofErr w:type="spellStart"/>
+      <w:r>
+        <w:t>niveis</w:t>
+      </w:r>
+      <w:proofErr w:type="spellEnd"/>
+      <w:r>
+        <w:t xml:space="preserve"> somente </w:t>
+      </w:r>
+      <w:proofErr w:type="spellStart"/>
+      <w:r>
+        <w:t>admin</w:t>
       </w:r>
       <w:r>
         <w:t>isrtadores</w:t>
       </w:r>
-      <w:r>
-        <w:t>, profissional e clientes podem add apenas clientes</w:t>
+      <w:proofErr w:type="spellEnd"/>
+      <w:r>
+        <w:t xml:space="preserve">, profissional e clientes podem </w:t>
+      </w:r>
+      <w:proofErr w:type="spellStart"/>
+      <w:r>
+        <w:t>add</w:t>
+      </w:r>
+      <w:proofErr w:type="spellEnd"/>
+      <w:r>
+        <w:t xml:space="preserve"> apenas clientes</w:t>
       </w:r>
     </w:p>
     <w:p>
@@ -1299,6 +1346,7 @@
       <w:r>
         <w:t>Profissional: tem acesso de cadastro (</w:t>
       </w:r>
+      <w:proofErr w:type="spellStart"/>
       <w:r>
         <w:rPr>
           <w:i/>
@@ -1306,9 +1354,11 @@
         </w:rPr>
         <w:t>Create</w:t>
       </w:r>
+      <w:proofErr w:type="spellEnd"/>
       <w:r>
         <w:t>) e leitura (</w:t>
       </w:r>
+      <w:proofErr w:type="spellStart"/>
       <w:r>
         <w:rPr>
           <w:i/>
@@ -1316,6 +1366,7 @@
         </w:rPr>
         <w:t>Read</w:t>
       </w:r>
+      <w:proofErr w:type="spellEnd"/>
       <w:r>
         <w:t>) das informações de todos os clientes e atualização (</w:t>
       </w:r>
@@ -1329,6 +1380,7 @@
       <w:r>
         <w:t>) e leitura (</w:t>
       </w:r>
+      <w:proofErr w:type="spellStart"/>
       <w:r>
         <w:rPr>
           <w:i/>
@@ -1336,6 +1388,7 @@
         </w:rPr>
         <w:t>Read</w:t>
       </w:r>
+      <w:proofErr w:type="spellEnd"/>
       <w:r>
         <w:t>) das informações referente aos agendamentos vinculados ao seu usuário/cadastro.</w:t>
       </w:r>
@@ -1353,6 +1406,7 @@
         <w:lastRenderedPageBreak/>
         <w:t>Cliente: tem acesso de leitura (</w:t>
       </w:r>
+      <w:proofErr w:type="spellStart"/>
       <w:r>
         <w:rPr>
           <w:i/>
@@ -1360,6 +1414,7 @@
         </w:rPr>
         <w:t>Read</w:t>
       </w:r>
+      <w:proofErr w:type="spellEnd"/>
       <w:r>
         <w:t>) as informações de cadastro e agendamento somente respectivo ao seu usuário.</w:t>
       </w:r>
@@ -1442,7 +1497,15 @@
         <w:jc w:val="both"/>
       </w:pPr>
       <w:r>
-        <w:t>Pedro Souza,rp01,reproducao,Beatriz Almeida,2025-03-29</w:t>
+        <w:t xml:space="preserve">Pedro </w:t>
+      </w:r>
+      <w:proofErr w:type="gramStart"/>
+      <w:r>
+        <w:t>Souza,rp</w:t>
+      </w:r>
+      <w:proofErr w:type="gramEnd"/>
+      <w:r>
+        <w:t>01,reproducao,Beatriz Almeida,2025-03-29</w:t>
       </w:r>
     </w:p>
     <w:p>
@@ -1450,7 +1513,23 @@
         <w:jc w:val="both"/>
       </w:pPr>
       <w:r>
-        <w:t>Maria Oliveira,le01,limpeza de equipamento,Ana Costa,2025-04-01</w:t>
+        <w:t xml:space="preserve">Maria </w:t>
+      </w:r>
+      <w:proofErr w:type="gramStart"/>
+      <w:r>
+        <w:t>Oliveira,le</w:t>
+      </w:r>
+      <w:proofErr w:type="gramEnd"/>
+      <w:r>
+        <w:t xml:space="preserve">01,limpeza de </w:t>
+      </w:r>
+      <w:proofErr w:type="spellStart"/>
+      <w:r>
+        <w:t>equipamento,Ana</w:t>
+      </w:r>
+      <w:proofErr w:type="spellEnd"/>
+      <w:r>
+        <w:t xml:space="preserve"> Costa,2025-04-01</w:t>
       </w:r>
     </w:p>
     <w:p>
@@ -1458,7 +1537,23 @@
         <w:jc w:val="both"/>
       </w:pPr>
       <w:r>
-        <w:t>Joao Silva,aq02,assistencia qualidade,Lucas Pereira,2025-03-28</w:t>
+        <w:t xml:space="preserve">Joao </w:t>
+      </w:r>
+      <w:proofErr w:type="gramStart"/>
+      <w:r>
+        <w:t>Silva,aq</w:t>
+      </w:r>
+      <w:proofErr w:type="gramEnd"/>
+      <w:r>
+        <w:t xml:space="preserve">02,assistencia </w:t>
+      </w:r>
+      <w:proofErr w:type="spellStart"/>
+      <w:r>
+        <w:t>qualidade,Lucas</w:t>
+      </w:r>
+      <w:proofErr w:type="spellEnd"/>
+      <w:r>
+        <w:t xml:space="preserve"> Pereira,2025-03-28</w:t>
       </w:r>
       <w:r>
         <w:tab/>
@@ -1535,7 +1630,21 @@
         <w:rPr>
           <w:highlight w:val="cyan"/>
         </w:rPr>
-        <w:t>Conclusão: Aproveite esse espaço para descrever coisas como dificuldades encontradas, escolhas bem sucedidas, o que faria diferente, etc.</w:t>
+        <w:t xml:space="preserve">Conclusão: Aproveite esse espaço para descrever coisas como dificuldades encontradas, escolhas </w:t>
+      </w:r>
+      <w:proofErr w:type="gramStart"/>
+      <w:r>
+        <w:rPr>
+          <w:highlight w:val="cyan"/>
+        </w:rPr>
+        <w:t>bem sucedidas</w:t>
+      </w:r>
+      <w:proofErr w:type="gramEnd"/>
+      <w:r>
+        <w:rPr>
+          <w:highlight w:val="cyan"/>
+        </w:rPr>
+        <w:t>, o que faria diferente, etc.</w:t>
       </w:r>
     </w:p>
     <w:p>
@@ -1552,7 +1661,2150 @@
       <w:pPr>
         <w:spacing w:line="360" w:lineRule="auto"/>
         <w:ind w:firstLine="567"/>
-      </w:pPr>
+        <w:sectPr>
+          <w:pgSz w:w="11906" w:h="16838"/>
+          <w:pgMar w:top="1701" w:right="1134" w:bottom="1134" w:left="1701" w:header="709" w:footer="709" w:gutter="0"/>
+          <w:cols w:space="708"/>
+          <w:docGrid w:linePitch="360"/>
+        </w:sectPr>
+      </w:pPr>
+      <w:r>
+        <w:lastRenderedPageBreak/>
+        <w:t xml:space="preserve">   </w:t>
+      </w:r>
+    </w:p>
+    <w:p>
+      <w:pPr>
+        <w:spacing w:line="360" w:lineRule="auto"/>
+        <w:ind w:firstLine="567"/>
+      </w:pPr>
+      <w:r>
+        <w:lastRenderedPageBreak/>
+        <w:t xml:space="preserve"> # cliente apenas atualizam (lógica interna para atualizar somente seu próprio cadastro)</w:t>
+      </w:r>
+    </w:p>
+    <w:p>
+      <w:pPr>
+        <w:spacing w:line="360" w:lineRule="auto"/>
+        <w:ind w:firstLine="567"/>
+      </w:pPr>
+      <w:r>
+        <w:t xml:space="preserve">    </w:t>
+      </w:r>
+      <w:proofErr w:type="spellStart"/>
+      <w:r>
+        <w:t>if</w:t>
+      </w:r>
+      <w:proofErr w:type="spellEnd"/>
+      <w:r>
+        <w:t xml:space="preserve"> </w:t>
+      </w:r>
+      <w:proofErr w:type="spellStart"/>
+      <w:r>
+        <w:t>USUARIO_LOGADO.permissao</w:t>
+      </w:r>
+      <w:proofErr w:type="spellEnd"/>
+      <w:r>
+        <w:t xml:space="preserve"> == 'administrador':</w:t>
+      </w:r>
+    </w:p>
+    <w:p>
+      <w:pPr>
+        <w:spacing w:line="360" w:lineRule="auto"/>
+        <w:ind w:firstLine="567"/>
+        <w:rPr>
+          <w:lang w:val="en-US"/>
+        </w:rPr>
+      </w:pPr>
+      <w:r>
+        <w:t xml:space="preserve">        </w:t>
+      </w:r>
+      <w:proofErr w:type="spellStart"/>
+      <w:r>
+        <w:rPr>
+          <w:highlight w:val="yellow"/>
+          <w:lang w:val="en-US"/>
+        </w:rPr>
+        <w:t>console.</w:t>
+      </w:r>
+      <w:proofErr w:type="gramStart"/>
+      <w:r>
+        <w:rPr>
+          <w:highlight w:val="yellow"/>
+          <w:lang w:val="en-US"/>
+        </w:rPr>
+        <w:t>print</w:t>
+      </w:r>
+      <w:proofErr w:type="spellEnd"/>
+      <w:r>
+        <w:rPr>
+          <w:highlight w:val="yellow"/>
+          <w:lang w:val="en-US"/>
+        </w:rPr>
+        <w:t>(</w:t>
+      </w:r>
+      <w:proofErr w:type="gramEnd"/>
+      <w:r>
+        <w:rPr>
+          <w:highlight w:val="yellow"/>
+          <w:lang w:val="en-US"/>
+        </w:rPr>
+        <w:t>"[bold cyan]1.[/bold cyan] [bold white]</w:t>
+      </w:r>
+      <w:proofErr w:type="spellStart"/>
+      <w:r>
+        <w:rPr>
+          <w:highlight w:val="yellow"/>
+          <w:lang w:val="en-US"/>
+        </w:rPr>
+        <w:t>Atualizar</w:t>
+      </w:r>
+      <w:proofErr w:type="spellEnd"/>
+      <w:r>
+        <w:rPr>
+          <w:highlight w:val="yellow"/>
+          <w:lang w:val="en-US"/>
+        </w:rPr>
+        <w:t xml:space="preserve"> </w:t>
+      </w:r>
+      <w:proofErr w:type="spellStart"/>
+      <w:r>
+        <w:rPr>
+          <w:highlight w:val="yellow"/>
+          <w:lang w:val="en-US"/>
+        </w:rPr>
+        <w:t>senha</w:t>
+      </w:r>
+      <w:proofErr w:type="spellEnd"/>
+      <w:r>
+        <w:rPr>
+          <w:highlight w:val="yellow"/>
+          <w:lang w:val="en-US"/>
+        </w:rPr>
+        <w:t>[/bold white]")</w:t>
+      </w:r>
+    </w:p>
+    <w:p>
+      <w:pPr>
+        <w:spacing w:line="360" w:lineRule="auto"/>
+        <w:ind w:firstLine="567"/>
+      </w:pPr>
+      <w:r>
+        <w:t xml:space="preserve">        </w:t>
+      </w:r>
+      <w:proofErr w:type="spellStart"/>
+      <w:r>
+        <w:rPr>
+          <w:highlight w:val="yellow"/>
+        </w:rPr>
+        <w:t>console.</w:t>
+      </w:r>
+      <w:proofErr w:type="gramStart"/>
+      <w:r>
+        <w:rPr>
+          <w:highlight w:val="yellow"/>
+        </w:rPr>
+        <w:t>print</w:t>
+      </w:r>
+      <w:proofErr w:type="spellEnd"/>
+      <w:r>
+        <w:rPr>
+          <w:highlight w:val="yellow"/>
+        </w:rPr>
+        <w:t>(</w:t>
+      </w:r>
+      <w:proofErr w:type="gramEnd"/>
+      <w:r>
+        <w:rPr>
+          <w:highlight w:val="yellow"/>
+        </w:rPr>
+        <w:t>"[</w:t>
+      </w:r>
+      <w:proofErr w:type="spellStart"/>
+      <w:r>
+        <w:rPr>
+          <w:highlight w:val="yellow"/>
+        </w:rPr>
+        <w:t>bold</w:t>
+      </w:r>
+      <w:proofErr w:type="spellEnd"/>
+      <w:r>
+        <w:rPr>
+          <w:highlight w:val="yellow"/>
+        </w:rPr>
+        <w:t xml:space="preserve"> </w:t>
+      </w:r>
+      <w:proofErr w:type="spellStart"/>
+      <w:r>
+        <w:rPr>
+          <w:highlight w:val="yellow"/>
+        </w:rPr>
+        <w:t>cyan</w:t>
+      </w:r>
+      <w:proofErr w:type="spellEnd"/>
+      <w:r>
+        <w:rPr>
+          <w:highlight w:val="yellow"/>
+        </w:rPr>
+        <w:t>]2.[/</w:t>
+      </w:r>
+      <w:proofErr w:type="spellStart"/>
+      <w:r>
+        <w:rPr>
+          <w:highlight w:val="yellow"/>
+        </w:rPr>
+        <w:t>bold</w:t>
+      </w:r>
+      <w:proofErr w:type="spellEnd"/>
+      <w:r>
+        <w:rPr>
+          <w:highlight w:val="yellow"/>
+        </w:rPr>
+        <w:t xml:space="preserve"> </w:t>
+      </w:r>
+      <w:proofErr w:type="spellStart"/>
+      <w:r>
+        <w:rPr>
+          <w:highlight w:val="yellow"/>
+        </w:rPr>
+        <w:t>cyan</w:t>
+      </w:r>
+      <w:proofErr w:type="spellEnd"/>
+      <w:r>
+        <w:rPr>
+          <w:highlight w:val="yellow"/>
+        </w:rPr>
+        <w:t>] [</w:t>
+      </w:r>
+      <w:proofErr w:type="spellStart"/>
+      <w:r>
+        <w:rPr>
+          <w:highlight w:val="yellow"/>
+        </w:rPr>
+        <w:t>bold</w:t>
+      </w:r>
+      <w:proofErr w:type="spellEnd"/>
+      <w:r>
+        <w:rPr>
+          <w:highlight w:val="yellow"/>
+        </w:rPr>
+        <w:t xml:space="preserve"> </w:t>
+      </w:r>
+      <w:proofErr w:type="spellStart"/>
+      <w:r>
+        <w:rPr>
+          <w:highlight w:val="yellow"/>
+        </w:rPr>
+        <w:t>white</w:t>
+      </w:r>
+      <w:proofErr w:type="spellEnd"/>
+      <w:r>
+        <w:rPr>
+          <w:highlight w:val="yellow"/>
+        </w:rPr>
+        <w:t>]Visualizar cadastros de usuários[/</w:t>
+      </w:r>
+      <w:proofErr w:type="spellStart"/>
+      <w:r>
+        <w:rPr>
+          <w:highlight w:val="yellow"/>
+        </w:rPr>
+        <w:t>bold</w:t>
+      </w:r>
+      <w:proofErr w:type="spellEnd"/>
+      <w:r>
+        <w:rPr>
+          <w:highlight w:val="yellow"/>
+        </w:rPr>
+        <w:t xml:space="preserve"> </w:t>
+      </w:r>
+      <w:proofErr w:type="spellStart"/>
+      <w:r>
+        <w:rPr>
+          <w:highlight w:val="yellow"/>
+        </w:rPr>
+        <w:t>white</w:t>
+      </w:r>
+      <w:proofErr w:type="spellEnd"/>
+      <w:r>
+        <w:rPr>
+          <w:highlight w:val="yellow"/>
+        </w:rPr>
+        <w:t xml:space="preserve">]") mostrar </w:t>
+      </w:r>
+      <w:proofErr w:type="spellStart"/>
+      <w:r>
+        <w:rPr>
+          <w:highlight w:val="yellow"/>
+        </w:rPr>
+        <w:t>informacoes</w:t>
+      </w:r>
+      <w:proofErr w:type="spellEnd"/>
+      <w:r>
+        <w:t xml:space="preserve">      </w:t>
+      </w:r>
+    </w:p>
+    <w:p>
+      <w:pPr>
+        <w:spacing w:line="360" w:lineRule="auto"/>
+        <w:ind w:firstLine="567"/>
+        <w:rPr>
+          <w:lang w:val="en-US"/>
+        </w:rPr>
+      </w:pPr>
+      <w:r>
+        <w:t xml:space="preserve">  </w:t>
+      </w:r>
+      <w:proofErr w:type="spellStart"/>
+      <w:r>
+        <w:rPr>
+          <w:highlight w:val="yellow"/>
+          <w:lang w:val="en-US"/>
+        </w:rPr>
+        <w:t>console.</w:t>
+      </w:r>
+      <w:proofErr w:type="gramStart"/>
+      <w:r>
+        <w:rPr>
+          <w:highlight w:val="yellow"/>
+          <w:lang w:val="en-US"/>
+        </w:rPr>
+        <w:t>print</w:t>
+      </w:r>
+      <w:proofErr w:type="spellEnd"/>
+      <w:r>
+        <w:rPr>
+          <w:highlight w:val="yellow"/>
+          <w:lang w:val="en-US"/>
+        </w:rPr>
+        <w:t>(</w:t>
+      </w:r>
+      <w:proofErr w:type="gramEnd"/>
+      <w:r>
+        <w:rPr>
+          <w:highlight w:val="yellow"/>
+          <w:lang w:val="en-US"/>
+        </w:rPr>
+        <w:t>"[bold cyan]3.[/bold cyan] [bold white]</w:t>
+      </w:r>
+      <w:proofErr w:type="spellStart"/>
+      <w:r>
+        <w:rPr>
+          <w:highlight w:val="yellow"/>
+          <w:lang w:val="en-US"/>
+        </w:rPr>
+        <w:t>Excluir</w:t>
+      </w:r>
+      <w:proofErr w:type="spellEnd"/>
+      <w:r>
+        <w:rPr>
+          <w:highlight w:val="yellow"/>
+          <w:lang w:val="en-US"/>
+        </w:rPr>
+        <w:t xml:space="preserve"> </w:t>
+      </w:r>
+      <w:proofErr w:type="spellStart"/>
+      <w:r>
+        <w:rPr>
+          <w:highlight w:val="yellow"/>
+          <w:lang w:val="en-US"/>
+        </w:rPr>
+        <w:t>cadastro</w:t>
+      </w:r>
+      <w:proofErr w:type="spellEnd"/>
+      <w:r>
+        <w:rPr>
+          <w:highlight w:val="yellow"/>
+          <w:lang w:val="en-US"/>
+        </w:rPr>
+        <w:t xml:space="preserve"> </w:t>
+      </w:r>
+      <w:proofErr w:type="spellStart"/>
+      <w:r>
+        <w:rPr>
+          <w:highlight w:val="yellow"/>
+          <w:lang w:val="en-US"/>
+        </w:rPr>
+        <w:t>usuario</w:t>
+      </w:r>
+      <w:proofErr w:type="spellEnd"/>
+      <w:r>
+        <w:rPr>
+          <w:highlight w:val="yellow"/>
+          <w:lang w:val="en-US"/>
+        </w:rPr>
+        <w:t>[/bold white]")</w:t>
+      </w:r>
+    </w:p>
+    <w:p>
+      <w:pPr>
+        <w:spacing w:line="360" w:lineRule="auto"/>
+        <w:ind w:firstLine="567"/>
+        <w:rPr>
+          <w:highlight w:val="yellow"/>
+          <w:lang w:val="en-US"/>
+        </w:rPr>
+      </w:pPr>
+      <w:r>
+        <w:rPr>
+          <w:lang w:val="en-US"/>
+        </w:rPr>
+        <w:t xml:space="preserve">        </w:t>
+      </w:r>
+      <w:proofErr w:type="spellStart"/>
+      <w:r>
+        <w:rPr>
+          <w:highlight w:val="yellow"/>
+          <w:lang w:val="en-US"/>
+        </w:rPr>
+        <w:t>console.</w:t>
+      </w:r>
+      <w:proofErr w:type="gramStart"/>
+      <w:r>
+        <w:rPr>
+          <w:highlight w:val="yellow"/>
+          <w:lang w:val="en-US"/>
+        </w:rPr>
+        <w:t>print</w:t>
+      </w:r>
+      <w:proofErr w:type="spellEnd"/>
+      <w:r>
+        <w:rPr>
+          <w:highlight w:val="yellow"/>
+          <w:lang w:val="en-US"/>
+        </w:rPr>
+        <w:t>(</w:t>
+      </w:r>
+      <w:proofErr w:type="gramEnd"/>
+      <w:r>
+        <w:rPr>
+          <w:highlight w:val="yellow"/>
+          <w:lang w:val="en-US"/>
+        </w:rPr>
+        <w:t>"[bold cyan]4.[/bold cyan] [bold white]</w:t>
+      </w:r>
+      <w:proofErr w:type="spellStart"/>
+      <w:r>
+        <w:rPr>
+          <w:highlight w:val="yellow"/>
+          <w:lang w:val="en-US"/>
+        </w:rPr>
+        <w:t>Visualizar</w:t>
+      </w:r>
+      <w:proofErr w:type="spellEnd"/>
+      <w:r>
+        <w:rPr>
+          <w:highlight w:val="yellow"/>
+          <w:lang w:val="en-US"/>
+        </w:rPr>
+        <w:t xml:space="preserve"> </w:t>
+      </w:r>
+      <w:proofErr w:type="spellStart"/>
+      <w:r>
+        <w:rPr>
+          <w:highlight w:val="yellow"/>
+          <w:lang w:val="en-US"/>
+        </w:rPr>
+        <w:t>cadastros</w:t>
+      </w:r>
+      <w:proofErr w:type="spellEnd"/>
+      <w:r>
+        <w:rPr>
+          <w:highlight w:val="yellow"/>
+          <w:lang w:val="en-US"/>
+        </w:rPr>
+        <w:t xml:space="preserve"> de </w:t>
+      </w:r>
+      <w:proofErr w:type="spellStart"/>
+      <w:r>
+        <w:rPr>
+          <w:highlight w:val="yellow"/>
+          <w:lang w:val="en-US"/>
+        </w:rPr>
+        <w:t>serviços</w:t>
+      </w:r>
+      <w:proofErr w:type="spellEnd"/>
+      <w:r>
+        <w:rPr>
+          <w:highlight w:val="yellow"/>
+          <w:lang w:val="en-US"/>
+        </w:rPr>
+        <w:t xml:space="preserve">[/bold white]") </w:t>
+      </w:r>
+    </w:p>
+    <w:p>
+      <w:pPr>
+        <w:spacing w:line="360" w:lineRule="auto"/>
+        <w:ind w:firstLine="567"/>
+        <w:rPr>
+          <w:highlight w:val="yellow"/>
+          <w:lang w:val="en-US"/>
+        </w:rPr>
+      </w:pPr>
+      <w:r>
+        <w:rPr>
+          <w:highlight w:val="yellow"/>
+          <w:lang w:val="en-US"/>
+        </w:rPr>
+        <w:t xml:space="preserve">        </w:t>
+      </w:r>
+      <w:proofErr w:type="spellStart"/>
+      <w:r>
+        <w:rPr>
+          <w:highlight w:val="yellow"/>
+          <w:lang w:val="en-US"/>
+        </w:rPr>
+        <w:t>console.</w:t>
+      </w:r>
+      <w:proofErr w:type="gramStart"/>
+      <w:r>
+        <w:rPr>
+          <w:highlight w:val="yellow"/>
+          <w:lang w:val="en-US"/>
+        </w:rPr>
+        <w:t>print</w:t>
+      </w:r>
+      <w:proofErr w:type="spellEnd"/>
+      <w:r>
+        <w:rPr>
+          <w:highlight w:val="yellow"/>
+          <w:lang w:val="en-US"/>
+        </w:rPr>
+        <w:t>(</w:t>
+      </w:r>
+      <w:proofErr w:type="gramEnd"/>
+      <w:r>
+        <w:rPr>
+          <w:highlight w:val="yellow"/>
+          <w:lang w:val="en-US"/>
+        </w:rPr>
+        <w:t>"[bold cyan]5.[/bold cyan] [bold white]</w:t>
+      </w:r>
+      <w:proofErr w:type="spellStart"/>
+      <w:r>
+        <w:rPr>
+          <w:highlight w:val="yellow"/>
+          <w:lang w:val="en-US"/>
+        </w:rPr>
+        <w:t>Atualizar</w:t>
+      </w:r>
+      <w:proofErr w:type="spellEnd"/>
+      <w:r>
+        <w:rPr>
+          <w:highlight w:val="yellow"/>
+          <w:lang w:val="en-US"/>
+        </w:rPr>
+        <w:t xml:space="preserve"> </w:t>
+      </w:r>
+      <w:proofErr w:type="spellStart"/>
+      <w:r>
+        <w:rPr>
+          <w:highlight w:val="yellow"/>
+          <w:lang w:val="en-US"/>
+        </w:rPr>
+        <w:t>valores</w:t>
+      </w:r>
+      <w:proofErr w:type="spellEnd"/>
+      <w:r>
+        <w:rPr>
+          <w:highlight w:val="yellow"/>
+          <w:lang w:val="en-US"/>
+        </w:rPr>
+        <w:t xml:space="preserve"> de </w:t>
+      </w:r>
+      <w:proofErr w:type="spellStart"/>
+      <w:r>
+        <w:rPr>
+          <w:highlight w:val="yellow"/>
+          <w:lang w:val="en-US"/>
+        </w:rPr>
+        <w:t>serviços</w:t>
+      </w:r>
+      <w:proofErr w:type="spellEnd"/>
+      <w:r>
+        <w:rPr>
+          <w:highlight w:val="yellow"/>
+          <w:lang w:val="en-US"/>
+        </w:rPr>
+        <w:t>[/bold white]")</w:t>
+      </w:r>
+    </w:p>
+    <w:p>
+      <w:pPr>
+        <w:spacing w:line="360" w:lineRule="auto"/>
+        <w:ind w:firstLine="567"/>
+        <w:rPr>
+          <w:highlight w:val="yellow"/>
+          <w:lang w:val="en-US"/>
+        </w:rPr>
+      </w:pPr>
+      <w:r>
+        <w:rPr>
+          <w:highlight w:val="yellow"/>
+          <w:lang w:val="en-US"/>
+        </w:rPr>
+        <w:t xml:space="preserve">        </w:t>
+      </w:r>
+      <w:proofErr w:type="spellStart"/>
+      <w:r>
+        <w:rPr>
+          <w:highlight w:val="yellow"/>
+          <w:lang w:val="en-US"/>
+        </w:rPr>
+        <w:t>console.</w:t>
+      </w:r>
+      <w:proofErr w:type="gramStart"/>
+      <w:r>
+        <w:rPr>
+          <w:highlight w:val="yellow"/>
+          <w:lang w:val="en-US"/>
+        </w:rPr>
+        <w:t>print</w:t>
+      </w:r>
+      <w:proofErr w:type="spellEnd"/>
+      <w:r>
+        <w:rPr>
+          <w:highlight w:val="yellow"/>
+          <w:lang w:val="en-US"/>
+        </w:rPr>
+        <w:t>(</w:t>
+      </w:r>
+      <w:proofErr w:type="gramEnd"/>
+      <w:r>
+        <w:rPr>
+          <w:highlight w:val="yellow"/>
+          <w:lang w:val="en-US"/>
+        </w:rPr>
+        <w:t>"[bold cyan]6.[/bold cyan] [bold white]</w:t>
+      </w:r>
+      <w:proofErr w:type="spellStart"/>
+      <w:r>
+        <w:rPr>
+          <w:highlight w:val="yellow"/>
+          <w:lang w:val="en-US"/>
+        </w:rPr>
+        <w:t>Adicionar</w:t>
+      </w:r>
+      <w:proofErr w:type="spellEnd"/>
+      <w:r>
+        <w:rPr>
+          <w:highlight w:val="yellow"/>
+          <w:lang w:val="en-US"/>
+        </w:rPr>
+        <w:t xml:space="preserve"> </w:t>
+      </w:r>
+      <w:proofErr w:type="spellStart"/>
+      <w:r>
+        <w:rPr>
+          <w:highlight w:val="yellow"/>
+          <w:lang w:val="en-US"/>
+        </w:rPr>
+        <w:t>serviço</w:t>
+      </w:r>
+      <w:proofErr w:type="spellEnd"/>
+      <w:r>
+        <w:rPr>
+          <w:highlight w:val="yellow"/>
+          <w:lang w:val="en-US"/>
+        </w:rPr>
+        <w:t>[/bold white]")</w:t>
+      </w:r>
+    </w:p>
+    <w:p>
+      <w:pPr>
+        <w:spacing w:line="360" w:lineRule="auto"/>
+        <w:ind w:firstLine="567"/>
+        <w:rPr>
+          <w:lang w:val="en-US"/>
+        </w:rPr>
+      </w:pPr>
+      <w:r>
+        <w:rPr>
+          <w:highlight w:val="yellow"/>
+          <w:lang w:val="en-US"/>
+        </w:rPr>
+        <w:t xml:space="preserve">        </w:t>
+      </w:r>
+      <w:proofErr w:type="spellStart"/>
+      <w:r>
+        <w:rPr>
+          <w:highlight w:val="yellow"/>
+          <w:lang w:val="en-US"/>
+        </w:rPr>
+        <w:t>console.</w:t>
+      </w:r>
+      <w:proofErr w:type="gramStart"/>
+      <w:r>
+        <w:rPr>
+          <w:highlight w:val="yellow"/>
+          <w:lang w:val="en-US"/>
+        </w:rPr>
+        <w:t>print</w:t>
+      </w:r>
+      <w:proofErr w:type="spellEnd"/>
+      <w:r>
+        <w:rPr>
+          <w:highlight w:val="yellow"/>
+          <w:lang w:val="en-US"/>
+        </w:rPr>
+        <w:t>(</w:t>
+      </w:r>
+      <w:proofErr w:type="gramEnd"/>
+      <w:r>
+        <w:rPr>
+          <w:highlight w:val="yellow"/>
+          <w:lang w:val="en-US"/>
+        </w:rPr>
+        <w:t>"[bold cyan]7.[/bold cyan] [bold white]</w:t>
+      </w:r>
+      <w:proofErr w:type="spellStart"/>
+      <w:r>
+        <w:rPr>
+          <w:highlight w:val="yellow"/>
+          <w:lang w:val="en-US"/>
+        </w:rPr>
+        <w:t>Excluir</w:t>
+      </w:r>
+      <w:proofErr w:type="spellEnd"/>
+      <w:r>
+        <w:rPr>
+          <w:highlight w:val="yellow"/>
+          <w:lang w:val="en-US"/>
+        </w:rPr>
+        <w:t xml:space="preserve"> </w:t>
+      </w:r>
+      <w:proofErr w:type="spellStart"/>
+      <w:r>
+        <w:rPr>
+          <w:highlight w:val="yellow"/>
+          <w:lang w:val="en-US"/>
+        </w:rPr>
+        <w:t>serviço</w:t>
+      </w:r>
+      <w:proofErr w:type="spellEnd"/>
+      <w:r>
+        <w:rPr>
+          <w:highlight w:val="yellow"/>
+          <w:lang w:val="en-US"/>
+        </w:rPr>
+        <w:t>[/bold white]")</w:t>
+      </w:r>
+    </w:p>
+    <w:p>
+      <w:pPr>
+        <w:spacing w:line="360" w:lineRule="auto"/>
+        <w:ind w:firstLine="567"/>
+        <w:rPr>
+          <w:lang w:val="en-US"/>
+        </w:rPr>
+      </w:pPr>
+      <w:r>
+        <w:rPr>
+          <w:lang w:val="en-US"/>
+        </w:rPr>
+        <w:t xml:space="preserve">        </w:t>
+      </w:r>
+      <w:proofErr w:type="spellStart"/>
+      <w:r>
+        <w:rPr>
+          <w:lang w:val="en-US"/>
+        </w:rPr>
+        <w:t>console.</w:t>
+      </w:r>
+      <w:proofErr w:type="gramStart"/>
+      <w:r>
+        <w:rPr>
+          <w:lang w:val="en-US"/>
+        </w:rPr>
+        <w:t>print</w:t>
+      </w:r>
+      <w:proofErr w:type="spellEnd"/>
+      <w:r>
+        <w:rPr>
+          <w:lang w:val="en-US"/>
+        </w:rPr>
+        <w:t>(</w:t>
+      </w:r>
+      <w:proofErr w:type="gramEnd"/>
+      <w:r>
+        <w:rPr>
+          <w:lang w:val="en-US"/>
+        </w:rPr>
+        <w:t>"[bold cyan]8.[/bold cyan] [bold white]</w:t>
+      </w:r>
+      <w:proofErr w:type="spellStart"/>
+      <w:r>
+        <w:rPr>
+          <w:lang w:val="en-US"/>
+        </w:rPr>
+        <w:t>Visualizar</w:t>
+      </w:r>
+      <w:proofErr w:type="spellEnd"/>
+      <w:r>
+        <w:rPr>
+          <w:lang w:val="en-US"/>
+        </w:rPr>
+        <w:t xml:space="preserve"> </w:t>
+      </w:r>
+      <w:proofErr w:type="spellStart"/>
+      <w:r>
+        <w:rPr>
+          <w:lang w:val="en-US"/>
+        </w:rPr>
+        <w:t>agendamentos</w:t>
+      </w:r>
+      <w:proofErr w:type="spellEnd"/>
+      <w:r>
+        <w:rPr>
+          <w:lang w:val="en-US"/>
+        </w:rPr>
+        <w:t>[/bold white]")</w:t>
+      </w:r>
+    </w:p>
+    <w:p>
+      <w:pPr>
+        <w:spacing w:line="360" w:lineRule="auto"/>
+        <w:ind w:firstLine="567"/>
+        <w:rPr>
+          <w:highlight w:val="yellow"/>
+          <w:lang w:val="en-US"/>
+        </w:rPr>
+      </w:pPr>
+      <w:r>
+        <w:rPr>
+          <w:lang w:val="en-US"/>
+        </w:rPr>
+        <w:t xml:space="preserve">        </w:t>
+      </w:r>
+      <w:proofErr w:type="spellStart"/>
+      <w:r>
+        <w:rPr>
+          <w:highlight w:val="yellow"/>
+          <w:lang w:val="en-US"/>
+        </w:rPr>
+        <w:t>console.</w:t>
+      </w:r>
+      <w:proofErr w:type="gramStart"/>
+      <w:r>
+        <w:rPr>
+          <w:highlight w:val="yellow"/>
+          <w:lang w:val="en-US"/>
+        </w:rPr>
+        <w:t>print</w:t>
+      </w:r>
+      <w:proofErr w:type="spellEnd"/>
+      <w:r>
+        <w:rPr>
+          <w:highlight w:val="yellow"/>
+          <w:lang w:val="en-US"/>
+        </w:rPr>
+        <w:t>(</w:t>
+      </w:r>
+      <w:proofErr w:type="gramEnd"/>
+      <w:r>
+        <w:rPr>
+          <w:highlight w:val="yellow"/>
+          <w:lang w:val="en-US"/>
+        </w:rPr>
+        <w:t xml:space="preserve">"[bold cyan]0.[/bold cyan] [bold white]Para </w:t>
+      </w:r>
+      <w:proofErr w:type="spellStart"/>
+      <w:r>
+        <w:rPr>
+          <w:highlight w:val="yellow"/>
+          <w:lang w:val="en-US"/>
+        </w:rPr>
+        <w:t>fazer</w:t>
+      </w:r>
+      <w:proofErr w:type="spellEnd"/>
+      <w:r>
+        <w:rPr>
+          <w:highlight w:val="yellow"/>
+          <w:lang w:val="en-US"/>
+        </w:rPr>
+        <w:t xml:space="preserve"> logout </w:t>
+      </w:r>
+      <w:proofErr w:type="spellStart"/>
+      <w:r>
+        <w:rPr>
+          <w:highlight w:val="yellow"/>
+          <w:lang w:val="en-US"/>
+        </w:rPr>
+        <w:t>digite</w:t>
+      </w:r>
+      <w:proofErr w:type="spellEnd"/>
+      <w:r>
+        <w:rPr>
+          <w:highlight w:val="yellow"/>
+          <w:lang w:val="en-US"/>
+        </w:rPr>
+        <w:t xml:space="preserve"> '0'[/bold white]")</w:t>
+      </w:r>
+    </w:p>
+    <w:p>
+      <w:pPr>
+        <w:spacing w:line="360" w:lineRule="auto"/>
+        <w:ind w:firstLine="567"/>
+      </w:pPr>
+      <w:r>
+        <w:rPr>
+          <w:highlight w:val="yellow"/>
+          <w:lang w:val="en-US"/>
+        </w:rPr>
+        <w:t xml:space="preserve">        </w:t>
+      </w:r>
+      <w:proofErr w:type="spellStart"/>
+      <w:r>
+        <w:rPr>
+          <w:highlight w:val="yellow"/>
+        </w:rPr>
+        <w:t>opcao</w:t>
+      </w:r>
+      <w:proofErr w:type="spellEnd"/>
+      <w:r>
+        <w:rPr>
+          <w:highlight w:val="yellow"/>
+        </w:rPr>
+        <w:t xml:space="preserve"> = </w:t>
+      </w:r>
+      <w:proofErr w:type="spellStart"/>
+      <w:proofErr w:type="gramStart"/>
+      <w:r>
+        <w:rPr>
+          <w:highlight w:val="yellow"/>
+        </w:rPr>
+        <w:t>Prompt.ask</w:t>
+      </w:r>
+      <w:proofErr w:type="spellEnd"/>
+      <w:r>
+        <w:rPr>
+          <w:highlight w:val="yellow"/>
+        </w:rPr>
+        <w:t>(</w:t>
+      </w:r>
+      <w:proofErr w:type="gramEnd"/>
+      <w:r>
+        <w:rPr>
+          <w:highlight w:val="yellow"/>
+        </w:rPr>
+        <w:t>"[</w:t>
+      </w:r>
+      <w:proofErr w:type="spellStart"/>
+      <w:r>
+        <w:rPr>
+          <w:highlight w:val="yellow"/>
+        </w:rPr>
+        <w:t>bold</w:t>
+      </w:r>
+      <w:proofErr w:type="spellEnd"/>
+      <w:r>
+        <w:rPr>
+          <w:highlight w:val="yellow"/>
+        </w:rPr>
+        <w:t xml:space="preserve"> </w:t>
+      </w:r>
+      <w:proofErr w:type="spellStart"/>
+      <w:r>
+        <w:rPr>
+          <w:highlight w:val="yellow"/>
+        </w:rPr>
+        <w:t>yellow</w:t>
+      </w:r>
+      <w:proofErr w:type="spellEnd"/>
+      <w:r>
+        <w:rPr>
+          <w:highlight w:val="yellow"/>
+        </w:rPr>
+        <w:t>]Digite o número da opção desejada[/</w:t>
+      </w:r>
+      <w:proofErr w:type="spellStart"/>
+      <w:r>
+        <w:rPr>
+          <w:highlight w:val="yellow"/>
+        </w:rPr>
+        <w:t>bold</w:t>
+      </w:r>
+      <w:proofErr w:type="spellEnd"/>
+      <w:r>
+        <w:rPr>
+          <w:highlight w:val="yellow"/>
+        </w:rPr>
+        <w:t xml:space="preserve"> </w:t>
+      </w:r>
+      <w:proofErr w:type="spellStart"/>
+      <w:r>
+        <w:rPr>
+          <w:highlight w:val="yellow"/>
+        </w:rPr>
+        <w:t>yellow</w:t>
+      </w:r>
+      <w:proofErr w:type="spellEnd"/>
+      <w:r>
+        <w:rPr>
+          <w:highlight w:val="yellow"/>
+        </w:rPr>
+        <w:t xml:space="preserve">]", </w:t>
+      </w:r>
+      <w:proofErr w:type="spellStart"/>
+      <w:r>
+        <w:rPr>
+          <w:highlight w:val="yellow"/>
+        </w:rPr>
+        <w:t>choices</w:t>
+      </w:r>
+      <w:proofErr w:type="spellEnd"/>
+      <w:r>
+        <w:rPr>
+          <w:highlight w:val="yellow"/>
+        </w:rPr>
+        <w:t>=["0","1", "3", "4", "5", "6", "7"])</w:t>
+      </w:r>
+    </w:p>
+    <w:p>
+      <w:pPr>
+        <w:spacing w:line="360" w:lineRule="auto"/>
+        <w:ind w:firstLine="567"/>
+      </w:pPr>
+    </w:p>
+    <w:p>
+      <w:pPr>
+        <w:spacing w:line="360" w:lineRule="auto"/>
+        <w:ind w:firstLine="567"/>
+      </w:pPr>
+      <w:r>
+        <w:t xml:space="preserve">    </w:t>
+      </w:r>
+      <w:proofErr w:type="spellStart"/>
+      <w:r>
+        <w:t>elif</w:t>
+      </w:r>
+      <w:proofErr w:type="spellEnd"/>
+      <w:r>
+        <w:t xml:space="preserve"> </w:t>
+      </w:r>
+      <w:proofErr w:type="spellStart"/>
+      <w:r>
+        <w:t>USUARIO_LOGADO.permissao</w:t>
+      </w:r>
+      <w:proofErr w:type="spellEnd"/>
+      <w:r>
+        <w:t xml:space="preserve"> == 'profissional':</w:t>
+      </w:r>
+    </w:p>
+    <w:p>
+      <w:pPr>
+        <w:spacing w:line="360" w:lineRule="auto"/>
+        <w:ind w:firstLine="567"/>
+        <w:rPr>
+          <w:lang w:val="en-US"/>
+        </w:rPr>
+      </w:pPr>
+      <w:r>
+        <w:t xml:space="preserve">        </w:t>
+      </w:r>
+      <w:proofErr w:type="spellStart"/>
+      <w:r>
+        <w:rPr>
+          <w:highlight w:val="yellow"/>
+          <w:lang w:val="en-US"/>
+        </w:rPr>
+        <w:t>console.</w:t>
+      </w:r>
+      <w:proofErr w:type="gramStart"/>
+      <w:r>
+        <w:rPr>
+          <w:highlight w:val="yellow"/>
+          <w:lang w:val="en-US"/>
+        </w:rPr>
+        <w:t>print</w:t>
+      </w:r>
+      <w:proofErr w:type="spellEnd"/>
+      <w:r>
+        <w:rPr>
+          <w:highlight w:val="yellow"/>
+          <w:lang w:val="en-US"/>
+        </w:rPr>
+        <w:t>(</w:t>
+      </w:r>
+      <w:proofErr w:type="gramEnd"/>
+      <w:r>
+        <w:rPr>
+          <w:highlight w:val="yellow"/>
+          <w:lang w:val="en-US"/>
+        </w:rPr>
+        <w:t>"[bold cyan]1.[/bold cyan] [bold white]</w:t>
+      </w:r>
+      <w:proofErr w:type="spellStart"/>
+      <w:r>
+        <w:rPr>
+          <w:highlight w:val="yellow"/>
+          <w:lang w:val="en-US"/>
+        </w:rPr>
+        <w:t>Atualizar</w:t>
+      </w:r>
+      <w:proofErr w:type="spellEnd"/>
+      <w:r>
+        <w:rPr>
+          <w:highlight w:val="yellow"/>
+          <w:lang w:val="en-US"/>
+        </w:rPr>
+        <w:t xml:space="preserve"> </w:t>
+      </w:r>
+      <w:proofErr w:type="spellStart"/>
+      <w:r>
+        <w:rPr>
+          <w:highlight w:val="yellow"/>
+          <w:lang w:val="en-US"/>
+        </w:rPr>
+        <w:t>senha</w:t>
+      </w:r>
+      <w:proofErr w:type="spellEnd"/>
+      <w:r>
+        <w:rPr>
+          <w:highlight w:val="yellow"/>
+          <w:lang w:val="en-US"/>
+        </w:rPr>
+        <w:t>[/bold white]")</w:t>
+      </w:r>
+    </w:p>
+    <w:p>
+      <w:pPr>
+        <w:spacing w:line="360" w:lineRule="auto"/>
+        <w:ind w:firstLine="567"/>
+        <w:rPr>
+          <w:lang w:val="en-US"/>
+        </w:rPr>
+      </w:pPr>
+      <w:r>
+        <w:rPr>
+          <w:lang w:val="en-US"/>
+        </w:rPr>
+        <w:t xml:space="preserve">        </w:t>
+      </w:r>
+      <w:proofErr w:type="spellStart"/>
+      <w:r>
+        <w:rPr>
+          <w:highlight w:val="yellow"/>
+          <w:lang w:val="en-US"/>
+        </w:rPr>
+        <w:t>console.</w:t>
+      </w:r>
+      <w:proofErr w:type="gramStart"/>
+      <w:r>
+        <w:rPr>
+          <w:highlight w:val="yellow"/>
+          <w:lang w:val="en-US"/>
+        </w:rPr>
+        <w:t>print</w:t>
+      </w:r>
+      <w:proofErr w:type="spellEnd"/>
+      <w:r>
+        <w:rPr>
+          <w:highlight w:val="yellow"/>
+          <w:lang w:val="en-US"/>
+        </w:rPr>
+        <w:t>(</w:t>
+      </w:r>
+      <w:proofErr w:type="gramEnd"/>
+      <w:r>
+        <w:rPr>
+          <w:highlight w:val="yellow"/>
+          <w:lang w:val="en-US"/>
+        </w:rPr>
+        <w:t>"[bold cyan]2.[/bold cyan] [bold white]</w:t>
+      </w:r>
+      <w:proofErr w:type="spellStart"/>
+      <w:r>
+        <w:rPr>
+          <w:highlight w:val="yellow"/>
+          <w:lang w:val="en-US"/>
+        </w:rPr>
+        <w:t>Visualizar</w:t>
+      </w:r>
+      <w:proofErr w:type="spellEnd"/>
+      <w:r>
+        <w:rPr>
+          <w:highlight w:val="yellow"/>
+          <w:lang w:val="en-US"/>
+        </w:rPr>
+        <w:t xml:space="preserve"> </w:t>
+      </w:r>
+      <w:proofErr w:type="spellStart"/>
+      <w:r>
+        <w:rPr>
+          <w:highlight w:val="yellow"/>
+          <w:lang w:val="en-US"/>
+        </w:rPr>
+        <w:t>informações</w:t>
+      </w:r>
+      <w:proofErr w:type="spellEnd"/>
+      <w:r>
+        <w:rPr>
+          <w:highlight w:val="yellow"/>
+          <w:lang w:val="en-US"/>
+        </w:rPr>
+        <w:t xml:space="preserve"> de </w:t>
+      </w:r>
+      <w:proofErr w:type="spellStart"/>
+      <w:r>
+        <w:rPr>
+          <w:highlight w:val="yellow"/>
+          <w:lang w:val="en-US"/>
+        </w:rPr>
+        <w:t>cadastro</w:t>
+      </w:r>
+      <w:proofErr w:type="spellEnd"/>
+      <w:r>
+        <w:rPr>
+          <w:highlight w:val="yellow"/>
+          <w:lang w:val="en-US"/>
+        </w:rPr>
+        <w:t xml:space="preserve"> [/bold white]")</w:t>
+      </w:r>
+    </w:p>
+    <w:p>
+      <w:pPr>
+        <w:spacing w:line="360" w:lineRule="auto"/>
+        <w:ind w:firstLine="567"/>
+        <w:rPr>
+          <w:highlight w:val="yellow"/>
+          <w:lang w:val="en-US"/>
+        </w:rPr>
+      </w:pPr>
+      <w:r>
+        <w:rPr>
+          <w:lang w:val="en-US"/>
+        </w:rPr>
+        <w:lastRenderedPageBreak/>
+        <w:t xml:space="preserve">        </w:t>
+      </w:r>
+      <w:proofErr w:type="spellStart"/>
+      <w:r>
+        <w:rPr>
+          <w:highlight w:val="yellow"/>
+          <w:lang w:val="en-US"/>
+        </w:rPr>
+        <w:t>console.</w:t>
+      </w:r>
+      <w:proofErr w:type="gramStart"/>
+      <w:r>
+        <w:rPr>
+          <w:highlight w:val="yellow"/>
+          <w:lang w:val="en-US"/>
+        </w:rPr>
+        <w:t>print</w:t>
+      </w:r>
+      <w:proofErr w:type="spellEnd"/>
+      <w:r>
+        <w:rPr>
+          <w:highlight w:val="yellow"/>
+          <w:lang w:val="en-US"/>
+        </w:rPr>
+        <w:t>(</w:t>
+      </w:r>
+      <w:proofErr w:type="gramEnd"/>
+      <w:r>
+        <w:rPr>
+          <w:highlight w:val="yellow"/>
+          <w:lang w:val="en-US"/>
+        </w:rPr>
+        <w:t>"[bold cyan]3.[/bold cyan] [bold white]</w:t>
+      </w:r>
+      <w:proofErr w:type="spellStart"/>
+      <w:r>
+        <w:rPr>
+          <w:highlight w:val="yellow"/>
+          <w:lang w:val="en-US"/>
+        </w:rPr>
+        <w:t>Excluir</w:t>
+      </w:r>
+      <w:proofErr w:type="spellEnd"/>
+      <w:r>
+        <w:rPr>
+          <w:highlight w:val="yellow"/>
+          <w:lang w:val="en-US"/>
+        </w:rPr>
+        <w:t xml:space="preserve"> </w:t>
+      </w:r>
+      <w:proofErr w:type="spellStart"/>
+      <w:r>
+        <w:rPr>
+          <w:highlight w:val="yellow"/>
+          <w:lang w:val="en-US"/>
+        </w:rPr>
+        <w:t>cadastro</w:t>
+      </w:r>
+      <w:proofErr w:type="spellEnd"/>
+      <w:r>
+        <w:rPr>
+          <w:highlight w:val="yellow"/>
+          <w:lang w:val="en-US"/>
+        </w:rPr>
+        <w:t>[/bold white]")</w:t>
+      </w:r>
+    </w:p>
+    <w:p>
+      <w:pPr>
+        <w:spacing w:line="360" w:lineRule="auto"/>
+        <w:ind w:firstLine="567"/>
+        <w:rPr>
+          <w:lang w:val="en-US"/>
+        </w:rPr>
+      </w:pPr>
+      <w:r>
+        <w:rPr>
+          <w:highlight w:val="yellow"/>
+          <w:lang w:val="en-US"/>
+        </w:rPr>
+        <w:t xml:space="preserve">        </w:t>
+      </w:r>
+      <w:proofErr w:type="spellStart"/>
+      <w:r>
+        <w:rPr>
+          <w:highlight w:val="yellow"/>
+          <w:lang w:val="en-US"/>
+        </w:rPr>
+        <w:t>console.</w:t>
+      </w:r>
+      <w:proofErr w:type="gramStart"/>
+      <w:r>
+        <w:rPr>
+          <w:highlight w:val="yellow"/>
+          <w:lang w:val="en-US"/>
+        </w:rPr>
+        <w:t>print</w:t>
+      </w:r>
+      <w:proofErr w:type="spellEnd"/>
+      <w:r>
+        <w:rPr>
+          <w:highlight w:val="yellow"/>
+          <w:lang w:val="en-US"/>
+        </w:rPr>
+        <w:t>(</w:t>
+      </w:r>
+      <w:proofErr w:type="gramEnd"/>
+      <w:r>
+        <w:rPr>
+          <w:highlight w:val="yellow"/>
+          <w:lang w:val="en-US"/>
+        </w:rPr>
+        <w:t>"[bold cyan]4.[/bold cyan] [bold white]</w:t>
+      </w:r>
+      <w:proofErr w:type="spellStart"/>
+      <w:r>
+        <w:rPr>
+          <w:highlight w:val="yellow"/>
+          <w:lang w:val="en-US"/>
+        </w:rPr>
+        <w:t>Visualizar</w:t>
+      </w:r>
+      <w:proofErr w:type="spellEnd"/>
+      <w:r>
+        <w:rPr>
+          <w:highlight w:val="yellow"/>
+          <w:lang w:val="en-US"/>
+        </w:rPr>
+        <w:t xml:space="preserve"> </w:t>
+      </w:r>
+      <w:proofErr w:type="spellStart"/>
+      <w:r>
+        <w:rPr>
+          <w:highlight w:val="yellow"/>
+          <w:lang w:val="en-US"/>
+        </w:rPr>
+        <w:t>cadastros</w:t>
+      </w:r>
+      <w:proofErr w:type="spellEnd"/>
+      <w:r>
+        <w:rPr>
+          <w:highlight w:val="yellow"/>
+          <w:lang w:val="en-US"/>
+        </w:rPr>
+        <w:t xml:space="preserve"> de </w:t>
+      </w:r>
+      <w:proofErr w:type="spellStart"/>
+      <w:r>
+        <w:rPr>
+          <w:highlight w:val="yellow"/>
+          <w:lang w:val="en-US"/>
+        </w:rPr>
+        <w:t>serviços</w:t>
+      </w:r>
+      <w:proofErr w:type="spellEnd"/>
+      <w:r>
+        <w:rPr>
+          <w:highlight w:val="yellow"/>
+          <w:lang w:val="en-US"/>
+        </w:rPr>
+        <w:t>[/bold white]")</w:t>
+      </w:r>
+      <w:r>
+        <w:rPr>
+          <w:lang w:val="en-US"/>
+        </w:rPr>
+        <w:t xml:space="preserve"> </w:t>
+      </w:r>
+    </w:p>
+    <w:p>
+      <w:pPr>
+        <w:spacing w:line="360" w:lineRule="auto"/>
+        <w:ind w:firstLine="567"/>
+        <w:rPr>
+          <w:lang w:val="en-US"/>
+        </w:rPr>
+      </w:pPr>
+      <w:r>
+        <w:rPr>
+          <w:lang w:val="en-US"/>
+        </w:rPr>
+        <w:t xml:space="preserve">        </w:t>
+      </w:r>
+      <w:proofErr w:type="spellStart"/>
+      <w:r>
+        <w:rPr>
+          <w:lang w:val="en-US"/>
+        </w:rPr>
+        <w:t>console.</w:t>
+      </w:r>
+      <w:proofErr w:type="gramStart"/>
+      <w:r>
+        <w:rPr>
+          <w:lang w:val="en-US"/>
+        </w:rPr>
+        <w:t>print</w:t>
+      </w:r>
+      <w:proofErr w:type="spellEnd"/>
+      <w:r>
+        <w:rPr>
+          <w:lang w:val="en-US"/>
+        </w:rPr>
+        <w:t>(</w:t>
+      </w:r>
+      <w:proofErr w:type="gramEnd"/>
+      <w:r>
+        <w:rPr>
+          <w:lang w:val="en-US"/>
+        </w:rPr>
+        <w:t>"[bold cyan]8.[/bold cyan] [bold white]</w:t>
+      </w:r>
+      <w:proofErr w:type="spellStart"/>
+      <w:r>
+        <w:rPr>
+          <w:lang w:val="en-US"/>
+        </w:rPr>
+        <w:t>Visualizar</w:t>
+      </w:r>
+      <w:proofErr w:type="spellEnd"/>
+      <w:r>
+        <w:rPr>
+          <w:lang w:val="en-US"/>
+        </w:rPr>
+        <w:t xml:space="preserve"> </w:t>
+      </w:r>
+      <w:proofErr w:type="spellStart"/>
+      <w:r>
+        <w:rPr>
+          <w:lang w:val="en-US"/>
+        </w:rPr>
+        <w:t>agendamentos</w:t>
+      </w:r>
+      <w:proofErr w:type="spellEnd"/>
+      <w:r>
+        <w:rPr>
+          <w:lang w:val="en-US"/>
+        </w:rPr>
+        <w:t>[/bold white]")</w:t>
+      </w:r>
+    </w:p>
+    <w:p>
+      <w:pPr>
+        <w:spacing w:line="360" w:lineRule="auto"/>
+        <w:ind w:firstLine="567"/>
+        <w:rPr>
+          <w:lang w:val="en-US"/>
+        </w:rPr>
+      </w:pPr>
+      <w:r>
+        <w:rPr>
+          <w:lang w:val="en-US"/>
+        </w:rPr>
+        <w:t xml:space="preserve">        </w:t>
+      </w:r>
+      <w:proofErr w:type="spellStart"/>
+      <w:r>
+        <w:rPr>
+          <w:lang w:val="en-US"/>
+        </w:rPr>
+        <w:t>console.</w:t>
+      </w:r>
+      <w:proofErr w:type="gramStart"/>
+      <w:r>
+        <w:rPr>
+          <w:lang w:val="en-US"/>
+        </w:rPr>
+        <w:t>print</w:t>
+      </w:r>
+      <w:proofErr w:type="spellEnd"/>
+      <w:r>
+        <w:rPr>
+          <w:lang w:val="en-US"/>
+        </w:rPr>
+        <w:t>(</w:t>
+      </w:r>
+      <w:proofErr w:type="gramEnd"/>
+      <w:r>
+        <w:rPr>
+          <w:lang w:val="en-US"/>
+        </w:rPr>
+        <w:t>"[bold cyan]9.[/bold cyan] [bold white]</w:t>
+      </w:r>
+      <w:proofErr w:type="spellStart"/>
+      <w:r>
+        <w:rPr>
+          <w:lang w:val="en-US"/>
+        </w:rPr>
+        <w:t>Criar</w:t>
+      </w:r>
+      <w:proofErr w:type="spellEnd"/>
+      <w:r>
+        <w:rPr>
+          <w:lang w:val="en-US"/>
+        </w:rPr>
+        <w:t xml:space="preserve"> </w:t>
+      </w:r>
+      <w:proofErr w:type="spellStart"/>
+      <w:r>
+        <w:rPr>
+          <w:lang w:val="en-US"/>
+        </w:rPr>
+        <w:t>agendamento</w:t>
+      </w:r>
+      <w:proofErr w:type="spellEnd"/>
+      <w:r>
+        <w:rPr>
+          <w:lang w:val="en-US"/>
+        </w:rPr>
+        <w:t>[/bold white]")</w:t>
+      </w:r>
+    </w:p>
+    <w:p>
+      <w:pPr>
+        <w:spacing w:line="360" w:lineRule="auto"/>
+        <w:ind w:firstLine="567"/>
+        <w:rPr>
+          <w:highlight w:val="yellow"/>
+          <w:lang w:val="en-US"/>
+        </w:rPr>
+      </w:pPr>
+      <w:r>
+        <w:rPr>
+          <w:lang w:val="en-US"/>
+        </w:rPr>
+        <w:t xml:space="preserve">        </w:t>
+      </w:r>
+      <w:proofErr w:type="spellStart"/>
+      <w:r>
+        <w:rPr>
+          <w:highlight w:val="yellow"/>
+          <w:lang w:val="en-US"/>
+        </w:rPr>
+        <w:t>console.</w:t>
+      </w:r>
+      <w:proofErr w:type="gramStart"/>
+      <w:r>
+        <w:rPr>
+          <w:highlight w:val="yellow"/>
+          <w:lang w:val="en-US"/>
+        </w:rPr>
+        <w:t>print</w:t>
+      </w:r>
+      <w:proofErr w:type="spellEnd"/>
+      <w:r>
+        <w:rPr>
+          <w:highlight w:val="yellow"/>
+          <w:lang w:val="en-US"/>
+        </w:rPr>
+        <w:t>(</w:t>
+      </w:r>
+      <w:proofErr w:type="gramEnd"/>
+      <w:r>
+        <w:rPr>
+          <w:highlight w:val="yellow"/>
+          <w:lang w:val="en-US"/>
+        </w:rPr>
+        <w:t xml:space="preserve">"[bold cyan]0.[/bold cyan] [bold white]Para </w:t>
+      </w:r>
+      <w:proofErr w:type="spellStart"/>
+      <w:r>
+        <w:rPr>
+          <w:highlight w:val="yellow"/>
+          <w:lang w:val="en-US"/>
+        </w:rPr>
+        <w:t>fazer</w:t>
+      </w:r>
+      <w:proofErr w:type="spellEnd"/>
+      <w:r>
+        <w:rPr>
+          <w:highlight w:val="yellow"/>
+          <w:lang w:val="en-US"/>
+        </w:rPr>
+        <w:t xml:space="preserve"> logout </w:t>
+      </w:r>
+      <w:proofErr w:type="spellStart"/>
+      <w:r>
+        <w:rPr>
+          <w:highlight w:val="yellow"/>
+          <w:lang w:val="en-US"/>
+        </w:rPr>
+        <w:t>digite</w:t>
+      </w:r>
+      <w:proofErr w:type="spellEnd"/>
+      <w:r>
+        <w:rPr>
+          <w:highlight w:val="yellow"/>
+          <w:lang w:val="en-US"/>
+        </w:rPr>
+        <w:t xml:space="preserve"> '0'[/bold white]")</w:t>
+      </w:r>
+    </w:p>
+    <w:p>
+      <w:pPr>
+        <w:spacing w:line="360" w:lineRule="auto"/>
+        <w:ind w:firstLine="567"/>
+      </w:pPr>
+      <w:r>
+        <w:rPr>
+          <w:highlight w:val="yellow"/>
+          <w:lang w:val="en-US"/>
+        </w:rPr>
+        <w:t xml:space="preserve">        </w:t>
+      </w:r>
+      <w:proofErr w:type="spellStart"/>
+      <w:r>
+        <w:rPr>
+          <w:highlight w:val="yellow"/>
+        </w:rPr>
+        <w:t>opcao</w:t>
+      </w:r>
+      <w:proofErr w:type="spellEnd"/>
+      <w:r>
+        <w:rPr>
+          <w:highlight w:val="yellow"/>
+        </w:rPr>
+        <w:t xml:space="preserve"> = </w:t>
+      </w:r>
+      <w:proofErr w:type="spellStart"/>
+      <w:proofErr w:type="gramStart"/>
+      <w:r>
+        <w:rPr>
+          <w:highlight w:val="yellow"/>
+        </w:rPr>
+        <w:t>Prompt.ask</w:t>
+      </w:r>
+      <w:proofErr w:type="spellEnd"/>
+      <w:r>
+        <w:rPr>
+          <w:highlight w:val="yellow"/>
+        </w:rPr>
+        <w:t>(</w:t>
+      </w:r>
+      <w:proofErr w:type="gramEnd"/>
+      <w:r>
+        <w:rPr>
+          <w:highlight w:val="yellow"/>
+        </w:rPr>
+        <w:t>"[</w:t>
+      </w:r>
+      <w:proofErr w:type="spellStart"/>
+      <w:r>
+        <w:rPr>
+          <w:highlight w:val="yellow"/>
+        </w:rPr>
+        <w:t>bold</w:t>
+      </w:r>
+      <w:proofErr w:type="spellEnd"/>
+      <w:r>
+        <w:rPr>
+          <w:highlight w:val="yellow"/>
+        </w:rPr>
+        <w:t xml:space="preserve"> </w:t>
+      </w:r>
+      <w:proofErr w:type="spellStart"/>
+      <w:r>
+        <w:rPr>
+          <w:highlight w:val="yellow"/>
+        </w:rPr>
+        <w:t>yellow</w:t>
+      </w:r>
+      <w:proofErr w:type="spellEnd"/>
+      <w:r>
+        <w:rPr>
+          <w:highlight w:val="yellow"/>
+        </w:rPr>
+        <w:t>]Digite o número da opção desejada[/</w:t>
+      </w:r>
+      <w:proofErr w:type="spellStart"/>
+      <w:r>
+        <w:rPr>
+          <w:highlight w:val="yellow"/>
+        </w:rPr>
+        <w:t>bold</w:t>
+      </w:r>
+      <w:proofErr w:type="spellEnd"/>
+      <w:r>
+        <w:rPr>
+          <w:highlight w:val="yellow"/>
+        </w:rPr>
+        <w:t xml:space="preserve"> </w:t>
+      </w:r>
+      <w:proofErr w:type="spellStart"/>
+      <w:r>
+        <w:rPr>
+          <w:highlight w:val="yellow"/>
+        </w:rPr>
+        <w:t>yellow</w:t>
+      </w:r>
+      <w:proofErr w:type="spellEnd"/>
+      <w:r>
+        <w:rPr>
+          <w:highlight w:val="yellow"/>
+        </w:rPr>
+        <w:t xml:space="preserve">]", </w:t>
+      </w:r>
+      <w:proofErr w:type="spellStart"/>
+      <w:r>
+        <w:rPr>
+          <w:highlight w:val="yellow"/>
+        </w:rPr>
+        <w:t>choices</w:t>
+      </w:r>
+      <w:proofErr w:type="spellEnd"/>
+      <w:r>
+        <w:rPr>
+          <w:highlight w:val="yellow"/>
+        </w:rPr>
+        <w:t>=["0","1", "2", "3","7", "8"])</w:t>
+      </w:r>
+    </w:p>
+    <w:p>
+      <w:pPr>
+        <w:spacing w:line="360" w:lineRule="auto"/>
+        <w:ind w:firstLine="567"/>
+      </w:pPr>
+    </w:p>
+    <w:p>
+      <w:pPr>
+        <w:spacing w:line="360" w:lineRule="auto"/>
+        <w:ind w:firstLine="567"/>
+        <w:rPr>
+          <w:lang w:val="en-US"/>
+        </w:rPr>
+      </w:pPr>
+      <w:r>
+        <w:t xml:space="preserve">    </w:t>
+      </w:r>
+      <w:r>
+        <w:rPr>
+          <w:lang w:val="en-US"/>
+        </w:rPr>
+        <w:t>else:</w:t>
+      </w:r>
+    </w:p>
+    <w:p>
+      <w:pPr>
+        <w:spacing w:line="360" w:lineRule="auto"/>
+        <w:ind w:firstLine="567"/>
+        <w:rPr>
+          <w:lang w:val="en-US"/>
+        </w:rPr>
+      </w:pPr>
+      <w:r>
+        <w:rPr>
+          <w:lang w:val="en-US"/>
+        </w:rPr>
+        <w:t xml:space="preserve">        </w:t>
+      </w:r>
+      <w:proofErr w:type="spellStart"/>
+      <w:r>
+        <w:rPr>
+          <w:highlight w:val="yellow"/>
+          <w:lang w:val="en-US"/>
+        </w:rPr>
+        <w:t>console.</w:t>
+      </w:r>
+      <w:proofErr w:type="gramStart"/>
+      <w:r>
+        <w:rPr>
+          <w:highlight w:val="yellow"/>
+          <w:lang w:val="en-US"/>
+        </w:rPr>
+        <w:t>print</w:t>
+      </w:r>
+      <w:proofErr w:type="spellEnd"/>
+      <w:r>
+        <w:rPr>
+          <w:highlight w:val="yellow"/>
+          <w:lang w:val="en-US"/>
+        </w:rPr>
+        <w:t>(</w:t>
+      </w:r>
+      <w:proofErr w:type="gramEnd"/>
+      <w:r>
+        <w:rPr>
+          <w:highlight w:val="yellow"/>
+          <w:lang w:val="en-US"/>
+        </w:rPr>
+        <w:t>"[bold cyan]1.[/bold cyan] [bold white]</w:t>
+      </w:r>
+      <w:proofErr w:type="spellStart"/>
+      <w:r>
+        <w:rPr>
+          <w:highlight w:val="yellow"/>
+          <w:lang w:val="en-US"/>
+        </w:rPr>
+        <w:t>Atualizar</w:t>
+      </w:r>
+      <w:proofErr w:type="spellEnd"/>
+      <w:r>
+        <w:rPr>
+          <w:highlight w:val="yellow"/>
+          <w:lang w:val="en-US"/>
+        </w:rPr>
+        <w:t xml:space="preserve"> </w:t>
+      </w:r>
+      <w:proofErr w:type="spellStart"/>
+      <w:r>
+        <w:rPr>
+          <w:highlight w:val="yellow"/>
+          <w:lang w:val="en-US"/>
+        </w:rPr>
+        <w:t>senha</w:t>
+      </w:r>
+      <w:proofErr w:type="spellEnd"/>
+      <w:r>
+        <w:rPr>
+          <w:highlight w:val="yellow"/>
+          <w:lang w:val="en-US"/>
+        </w:rPr>
+        <w:t>[/bold white]")</w:t>
+      </w:r>
+    </w:p>
+    <w:p>
+      <w:pPr>
+        <w:spacing w:line="360" w:lineRule="auto"/>
+        <w:ind w:firstLine="567"/>
+        <w:rPr>
+          <w:lang w:val="en-US"/>
+        </w:rPr>
+      </w:pPr>
+      <w:r>
+        <w:rPr>
+          <w:lang w:val="en-US"/>
+        </w:rPr>
+        <w:t xml:space="preserve">        </w:t>
+      </w:r>
+      <w:proofErr w:type="spellStart"/>
+      <w:r>
+        <w:rPr>
+          <w:highlight w:val="yellow"/>
+          <w:lang w:val="en-US"/>
+        </w:rPr>
+        <w:t>console.</w:t>
+      </w:r>
+      <w:proofErr w:type="gramStart"/>
+      <w:r>
+        <w:rPr>
+          <w:highlight w:val="yellow"/>
+          <w:lang w:val="en-US"/>
+        </w:rPr>
+        <w:t>print</w:t>
+      </w:r>
+      <w:proofErr w:type="spellEnd"/>
+      <w:r>
+        <w:rPr>
+          <w:highlight w:val="yellow"/>
+          <w:lang w:val="en-US"/>
+        </w:rPr>
+        <w:t>(</w:t>
+      </w:r>
+      <w:proofErr w:type="gramEnd"/>
+      <w:r>
+        <w:rPr>
+          <w:highlight w:val="yellow"/>
+          <w:lang w:val="en-US"/>
+        </w:rPr>
+        <w:t>"[bold cyan]2.[/bold cyan] [bold white]</w:t>
+      </w:r>
+      <w:proofErr w:type="spellStart"/>
+      <w:r>
+        <w:rPr>
+          <w:highlight w:val="yellow"/>
+          <w:lang w:val="en-US"/>
+        </w:rPr>
+        <w:t>Visualizar</w:t>
+      </w:r>
+      <w:proofErr w:type="spellEnd"/>
+      <w:r>
+        <w:rPr>
+          <w:highlight w:val="yellow"/>
+          <w:lang w:val="en-US"/>
+        </w:rPr>
+        <w:t xml:space="preserve"> </w:t>
+      </w:r>
+      <w:proofErr w:type="spellStart"/>
+      <w:r>
+        <w:rPr>
+          <w:highlight w:val="yellow"/>
+          <w:lang w:val="en-US"/>
+        </w:rPr>
+        <w:t>informações</w:t>
+      </w:r>
+      <w:proofErr w:type="spellEnd"/>
+      <w:r>
+        <w:rPr>
+          <w:highlight w:val="yellow"/>
+          <w:lang w:val="en-US"/>
+        </w:rPr>
+        <w:t xml:space="preserve"> de </w:t>
+      </w:r>
+      <w:proofErr w:type="spellStart"/>
+      <w:r>
+        <w:rPr>
+          <w:highlight w:val="yellow"/>
+          <w:lang w:val="en-US"/>
+        </w:rPr>
+        <w:t>cadastro</w:t>
+      </w:r>
+      <w:proofErr w:type="spellEnd"/>
+      <w:r>
+        <w:rPr>
+          <w:highlight w:val="yellow"/>
+          <w:lang w:val="en-US"/>
+        </w:rPr>
+        <w:t xml:space="preserve"> [/bold white]")</w:t>
+      </w:r>
+    </w:p>
+    <w:p>
+      <w:pPr>
+        <w:spacing w:line="360" w:lineRule="auto"/>
+        <w:ind w:firstLine="567"/>
+        <w:rPr>
+          <w:lang w:val="en-US"/>
+        </w:rPr>
+      </w:pPr>
+      <w:r>
+        <w:rPr>
+          <w:lang w:val="en-US"/>
+        </w:rPr>
+        <w:t xml:space="preserve">        </w:t>
+      </w:r>
+      <w:proofErr w:type="spellStart"/>
+      <w:r>
+        <w:rPr>
+          <w:highlight w:val="yellow"/>
+          <w:lang w:val="en-US"/>
+        </w:rPr>
+        <w:t>console.</w:t>
+      </w:r>
+      <w:proofErr w:type="gramStart"/>
+      <w:r>
+        <w:rPr>
+          <w:highlight w:val="yellow"/>
+          <w:lang w:val="en-US"/>
+        </w:rPr>
+        <w:t>print</w:t>
+      </w:r>
+      <w:proofErr w:type="spellEnd"/>
+      <w:r>
+        <w:rPr>
+          <w:highlight w:val="yellow"/>
+          <w:lang w:val="en-US"/>
+        </w:rPr>
+        <w:t>(</w:t>
+      </w:r>
+      <w:proofErr w:type="gramEnd"/>
+      <w:r>
+        <w:rPr>
+          <w:highlight w:val="yellow"/>
+          <w:lang w:val="en-US"/>
+        </w:rPr>
+        <w:t xml:space="preserve">"[bold cyan]0.[/bold cyan] [bold white]Para </w:t>
+      </w:r>
+      <w:proofErr w:type="spellStart"/>
+      <w:r>
+        <w:rPr>
+          <w:highlight w:val="yellow"/>
+          <w:lang w:val="en-US"/>
+        </w:rPr>
+        <w:t>fazer</w:t>
+      </w:r>
+      <w:proofErr w:type="spellEnd"/>
+      <w:r>
+        <w:rPr>
+          <w:highlight w:val="yellow"/>
+          <w:lang w:val="en-US"/>
+        </w:rPr>
+        <w:t xml:space="preserve"> logout </w:t>
+      </w:r>
+      <w:proofErr w:type="spellStart"/>
+      <w:r>
+        <w:rPr>
+          <w:highlight w:val="yellow"/>
+          <w:lang w:val="en-US"/>
+        </w:rPr>
+        <w:t>digite</w:t>
+      </w:r>
+      <w:proofErr w:type="spellEnd"/>
+      <w:r>
+        <w:rPr>
+          <w:highlight w:val="yellow"/>
+          <w:lang w:val="en-US"/>
+        </w:rPr>
+        <w:t xml:space="preserve"> '0'[/bold white]</w:t>
+      </w:r>
+      <w:proofErr w:type="gramStart"/>
+      <w:r>
+        <w:rPr>
+          <w:highlight w:val="yellow"/>
+          <w:lang w:val="en-US"/>
+        </w:rPr>
+        <w:t>") ##</w:t>
+      </w:r>
+      <w:proofErr w:type="gramEnd"/>
+      <w:r>
+        <w:rPr>
+          <w:highlight w:val="yellow"/>
+          <w:lang w:val="en-US"/>
+        </w:rPr>
+        <w:t xml:space="preserve">visualizar </w:t>
+      </w:r>
+      <w:proofErr w:type="spellStart"/>
+      <w:r>
+        <w:rPr>
+          <w:highlight w:val="yellow"/>
+          <w:lang w:val="en-US"/>
+        </w:rPr>
+        <w:t>agendamento</w:t>
+      </w:r>
+      <w:proofErr w:type="spellEnd"/>
+    </w:p>
+    <w:p>
+      <w:pPr>
+        <w:spacing w:line="360" w:lineRule="auto"/>
+        <w:ind w:firstLine="567"/>
+      </w:pPr>
+      <w:r>
+        <w:rPr>
+          <w:lang w:val="en-US"/>
+        </w:rPr>
+        <w:t xml:space="preserve">        </w:t>
+      </w:r>
+      <w:proofErr w:type="spellStart"/>
+      <w:r>
+        <w:rPr>
+          <w:highlight w:val="yellow"/>
+        </w:rPr>
+        <w:t>opcao</w:t>
+      </w:r>
+      <w:proofErr w:type="spellEnd"/>
+      <w:r>
+        <w:rPr>
+          <w:highlight w:val="yellow"/>
+        </w:rPr>
+        <w:t xml:space="preserve"> = </w:t>
+      </w:r>
+      <w:proofErr w:type="spellStart"/>
+      <w:proofErr w:type="gramStart"/>
+      <w:r>
+        <w:rPr>
+          <w:highlight w:val="yellow"/>
+        </w:rPr>
+        <w:t>Prompt.ask</w:t>
+      </w:r>
+      <w:proofErr w:type="spellEnd"/>
+      <w:r>
+        <w:rPr>
+          <w:highlight w:val="yellow"/>
+        </w:rPr>
+        <w:t>(</w:t>
+      </w:r>
+      <w:proofErr w:type="gramEnd"/>
+      <w:r>
+        <w:rPr>
+          <w:highlight w:val="yellow"/>
+        </w:rPr>
+        <w:t>"[</w:t>
+      </w:r>
+      <w:proofErr w:type="spellStart"/>
+      <w:r>
+        <w:rPr>
+          <w:highlight w:val="yellow"/>
+        </w:rPr>
+        <w:t>bold</w:t>
+      </w:r>
+      <w:proofErr w:type="spellEnd"/>
+      <w:r>
+        <w:rPr>
+          <w:highlight w:val="yellow"/>
+        </w:rPr>
+        <w:t xml:space="preserve"> </w:t>
+      </w:r>
+      <w:proofErr w:type="spellStart"/>
+      <w:r>
+        <w:rPr>
+          <w:highlight w:val="yellow"/>
+        </w:rPr>
+        <w:t>yellow</w:t>
+      </w:r>
+      <w:proofErr w:type="spellEnd"/>
+      <w:r>
+        <w:rPr>
+          <w:highlight w:val="yellow"/>
+        </w:rPr>
+        <w:t>]Digite o número da opção desejada[/</w:t>
+      </w:r>
+      <w:proofErr w:type="spellStart"/>
+      <w:r>
+        <w:rPr>
+          <w:highlight w:val="yellow"/>
+        </w:rPr>
+        <w:t>bold</w:t>
+      </w:r>
+      <w:proofErr w:type="spellEnd"/>
+      <w:r>
+        <w:rPr>
+          <w:highlight w:val="yellow"/>
+        </w:rPr>
+        <w:t xml:space="preserve"> </w:t>
+      </w:r>
+      <w:proofErr w:type="spellStart"/>
+      <w:r>
+        <w:rPr>
+          <w:highlight w:val="yellow"/>
+        </w:rPr>
+        <w:t>yellow</w:t>
+      </w:r>
+      <w:proofErr w:type="spellEnd"/>
+      <w:r>
+        <w:rPr>
+          <w:highlight w:val="yellow"/>
+        </w:rPr>
+        <w:t xml:space="preserve">]", </w:t>
+      </w:r>
+      <w:proofErr w:type="spellStart"/>
+      <w:r>
+        <w:rPr>
+          <w:highlight w:val="yellow"/>
+        </w:rPr>
+        <w:t>choices</w:t>
+      </w:r>
+      <w:proofErr w:type="spellEnd"/>
+      <w:r>
+        <w:rPr>
+          <w:highlight w:val="yellow"/>
+        </w:rPr>
+        <w:t>=["0","1", "2"])</w:t>
+      </w:r>
     </w:p>
     <w:p>
       <w:pPr>
@@ -1560,10 +3812,1875 @@
         <w:ind w:firstLine="567"/>
         <w:jc w:val="center"/>
       </w:pPr>
+      <w:r>
+        <w:t xml:space="preserve">        </w:t>
+      </w:r>
+    </w:p>
+    <w:p>
+      <w:pPr>
+        <w:spacing w:line="360" w:lineRule="auto"/>
+        <w:ind w:firstLine="567"/>
+        <w:rPr>
+          <w:color w:val="FF0000"/>
+        </w:rPr>
+      </w:pPr>
+      <w:r>
+        <w:rPr>
+          <w:color w:val="FF0000"/>
+        </w:rPr>
+        <w:t xml:space="preserve">Cliente, </w:t>
+      </w:r>
+      <w:proofErr w:type="spellStart"/>
+      <w:r>
+        <w:rPr>
+          <w:color w:val="FF0000"/>
+        </w:rPr>
+        <w:t>Cod</w:t>
+      </w:r>
+      <w:r>
+        <w:rPr>
+          <w:color w:val="FF0000"/>
+        </w:rPr>
+        <w:t>igo</w:t>
+      </w:r>
+      <w:proofErr w:type="spellEnd"/>
+      <w:r>
+        <w:rPr>
+          <w:color w:val="FF0000"/>
+        </w:rPr>
+        <w:t xml:space="preserve"> </w:t>
+      </w:r>
+      <w:proofErr w:type="spellStart"/>
+      <w:proofErr w:type="gramStart"/>
+      <w:r>
+        <w:rPr>
+          <w:color w:val="FF0000"/>
+        </w:rPr>
+        <w:t>Serv</w:t>
+      </w:r>
+      <w:r>
+        <w:rPr>
+          <w:color w:val="FF0000"/>
+        </w:rPr>
+        <w:t>iço</w:t>
+      </w:r>
+      <w:r>
+        <w:rPr>
+          <w:color w:val="FF0000"/>
+        </w:rPr>
+        <w:t>,Servi</w:t>
+      </w:r>
+      <w:r>
+        <w:rPr>
+          <w:color w:val="FF0000"/>
+        </w:rPr>
+        <w:t>ç</w:t>
+      </w:r>
+      <w:r>
+        <w:rPr>
+          <w:color w:val="FF0000"/>
+        </w:rPr>
+        <w:t>o</w:t>
+      </w:r>
+      <w:proofErr w:type="spellEnd"/>
+      <w:proofErr w:type="gramEnd"/>
+      <w:r>
+        <w:rPr>
+          <w:color w:val="FF0000"/>
+        </w:rPr>
+        <w:t>,</w:t>
+      </w:r>
+      <w:r>
+        <w:rPr>
+          <w:rFonts w:ascii="Consolas" w:eastAsia="Times New Roman" w:hAnsi="Consolas" w:cs="Times New Roman"/>
+          <w:color w:val="CE9178"/>
+          <w:kern w:val="0"/>
+          <w:sz w:val="21"/>
+          <w:szCs w:val="21"/>
+          <w:lang w:eastAsia="pt-BR"/>
+          <w14:ligatures w14:val="none"/>
+        </w:rPr>
+        <w:t xml:space="preserve"> </w:t>
+      </w:r>
+      <w:proofErr w:type="spellStart"/>
+      <w:r>
+        <w:rPr>
+          <w:color w:val="FF0000"/>
+          <w:u w:val="single"/>
+        </w:rPr>
+        <w:t>Técnico</w:t>
+      </w:r>
+      <w:r>
+        <w:rPr>
+          <w:color w:val="FF0000"/>
+        </w:rPr>
+        <w:t>,Data</w:t>
+      </w:r>
+      <w:proofErr w:type="spellEnd"/>
+    </w:p>
+    <w:p>
+      <w:pPr>
+        <w:spacing w:line="360" w:lineRule="auto"/>
+        <w:ind w:firstLine="567"/>
+        <w:rPr>
+          <w:color w:val="FF0000"/>
+        </w:rPr>
+      </w:pPr>
+    </w:p>
+    <w:p>
+      <w:pPr>
+        <w:spacing w:line="360" w:lineRule="auto"/>
+        <w:ind w:firstLine="567"/>
+        <w:rPr>
+          <w:color w:val="FF0000"/>
+        </w:rPr>
+      </w:pPr>
+    </w:p>
+    <w:p>
+      <w:pPr>
+        <w:spacing w:line="360" w:lineRule="auto"/>
+        <w:ind w:firstLine="567"/>
+        <w:rPr>
+          <w:color w:val="FF0000"/>
+          <w:lang w:val="en-US"/>
+        </w:rPr>
+      </w:pPr>
+      <w:r>
+        <w:rPr>
+          <w:color w:val="FF0000"/>
+          <w:lang w:val="en-US"/>
+        </w:rPr>
+        <w:lastRenderedPageBreak/>
+        <w:t xml:space="preserve">with </w:t>
+      </w:r>
+      <w:proofErr w:type="gramStart"/>
+      <w:r>
+        <w:rPr>
+          <w:color w:val="FF0000"/>
+          <w:lang w:val="en-US"/>
+        </w:rPr>
+        <w:t>open(</w:t>
+      </w:r>
+      <w:proofErr w:type="spellStart"/>
+      <w:proofErr w:type="gramEnd"/>
+      <w:r>
+        <w:rPr>
+          <w:color w:val="FF0000"/>
+          <w:lang w:val="en-US"/>
+        </w:rPr>
+        <w:t>arq_agen_csv</w:t>
+      </w:r>
+      <w:proofErr w:type="spellEnd"/>
+      <w:r>
+        <w:rPr>
+          <w:color w:val="FF0000"/>
+          <w:lang w:val="en-US"/>
+        </w:rPr>
+        <w:t>, mode='r', newline</w:t>
+      </w:r>
+      <w:proofErr w:type="gramStart"/>
+      <w:r>
+        <w:rPr>
+          <w:color w:val="FF0000"/>
+          <w:lang w:val="en-US"/>
+        </w:rPr>
+        <w:t>=''</w:t>
+      </w:r>
+      <w:proofErr w:type="gramEnd"/>
+      <w:r>
+        <w:rPr>
+          <w:color w:val="FF0000"/>
+          <w:lang w:val="en-US"/>
+        </w:rPr>
+        <w:t>, encoding='utf-8') as file:</w:t>
+      </w:r>
+    </w:p>
+    <w:p>
+      <w:pPr>
+        <w:spacing w:line="360" w:lineRule="auto"/>
+        <w:ind w:firstLine="567"/>
+        <w:rPr>
+          <w:color w:val="FF0000"/>
+        </w:rPr>
+      </w:pPr>
+      <w:r>
+        <w:rPr>
+          <w:color w:val="FF0000"/>
+          <w:lang w:val="en-US"/>
+        </w:rPr>
+        <w:t xml:space="preserve">            </w:t>
+      </w:r>
+      <w:proofErr w:type="spellStart"/>
+      <w:r>
+        <w:rPr>
+          <w:color w:val="FF0000"/>
+        </w:rPr>
+        <w:t>reader</w:t>
+      </w:r>
+      <w:proofErr w:type="spellEnd"/>
+      <w:r>
+        <w:rPr>
+          <w:color w:val="FF0000"/>
+        </w:rPr>
+        <w:t xml:space="preserve"> = </w:t>
+      </w:r>
+      <w:proofErr w:type="spellStart"/>
+      <w:proofErr w:type="gramStart"/>
+      <w:r>
+        <w:rPr>
+          <w:color w:val="FF0000"/>
+        </w:rPr>
+        <w:t>csv.reader</w:t>
+      </w:r>
+      <w:proofErr w:type="spellEnd"/>
+      <w:proofErr w:type="gramEnd"/>
+      <w:r>
+        <w:rPr>
+          <w:color w:val="FF0000"/>
+        </w:rPr>
+        <w:t>(file)</w:t>
+      </w:r>
+    </w:p>
+    <w:p>
+      <w:pPr>
+        <w:spacing w:line="360" w:lineRule="auto"/>
+        <w:ind w:firstLine="567"/>
+        <w:rPr>
+          <w:color w:val="FF0000"/>
+        </w:rPr>
+      </w:pPr>
+      <w:r>
+        <w:rPr>
+          <w:color w:val="FF0000"/>
+        </w:rPr>
+        <w:t xml:space="preserve">            </w:t>
+      </w:r>
+      <w:proofErr w:type="spellStart"/>
+      <w:r>
+        <w:rPr>
+          <w:color w:val="FF0000"/>
+        </w:rPr>
+        <w:t>rows</w:t>
+      </w:r>
+      <w:proofErr w:type="spellEnd"/>
+      <w:r>
+        <w:rPr>
+          <w:color w:val="FF0000"/>
+        </w:rPr>
+        <w:t xml:space="preserve"> = list(</w:t>
+      </w:r>
+      <w:proofErr w:type="spellStart"/>
+      <w:proofErr w:type="gramStart"/>
+      <w:r>
+        <w:rPr>
+          <w:color w:val="FF0000"/>
+        </w:rPr>
+        <w:t>reader</w:t>
+      </w:r>
+      <w:proofErr w:type="spellEnd"/>
+      <w:r>
+        <w:rPr>
+          <w:color w:val="FF0000"/>
+        </w:rPr>
+        <w:t>)  #</w:t>
+      </w:r>
+      <w:proofErr w:type="gramEnd"/>
+      <w:r>
+        <w:rPr>
+          <w:color w:val="FF0000"/>
+        </w:rPr>
+        <w:t xml:space="preserve"> Armazenar todas as linhas do arquivo</w:t>
+      </w:r>
+    </w:p>
+    <w:p>
+      <w:pPr>
+        <w:spacing w:line="360" w:lineRule="auto"/>
+        <w:ind w:firstLine="567"/>
+        <w:rPr>
+          <w:color w:val="FF0000"/>
+        </w:rPr>
+      </w:pPr>
+      <w:r>
+        <w:rPr>
+          <w:color w:val="FF0000"/>
+        </w:rPr>
+        <w:t xml:space="preserve">            </w:t>
+      </w:r>
+    </w:p>
+    <w:p>
+      <w:pPr>
+        <w:spacing w:line="360" w:lineRule="auto"/>
+        <w:ind w:firstLine="567"/>
+        <w:rPr>
+          <w:color w:val="FF0000"/>
+        </w:rPr>
+      </w:pPr>
+      <w:r>
+        <w:rPr>
+          <w:color w:val="FF0000"/>
+        </w:rPr>
+        <w:t xml:space="preserve">            # Encontrar a linha correspondente ao código de agendamento</w:t>
+      </w:r>
+    </w:p>
+    <w:p>
+      <w:pPr>
+        <w:spacing w:line="360" w:lineRule="auto"/>
+        <w:ind w:firstLine="567"/>
+        <w:rPr>
+          <w:color w:val="FF0000"/>
+        </w:rPr>
+      </w:pPr>
+      <w:r>
+        <w:rPr>
+          <w:color w:val="FF0000"/>
+        </w:rPr>
+        <w:t xml:space="preserve">            for </w:t>
+      </w:r>
+      <w:proofErr w:type="spellStart"/>
+      <w:r>
+        <w:rPr>
+          <w:color w:val="FF0000"/>
+        </w:rPr>
+        <w:t>row</w:t>
+      </w:r>
+      <w:proofErr w:type="spellEnd"/>
+      <w:r>
+        <w:rPr>
+          <w:color w:val="FF0000"/>
+        </w:rPr>
+        <w:t xml:space="preserve"> in </w:t>
+      </w:r>
+      <w:proofErr w:type="spellStart"/>
+      <w:r>
+        <w:rPr>
+          <w:color w:val="FF0000"/>
+        </w:rPr>
+        <w:t>rows</w:t>
+      </w:r>
+      <w:proofErr w:type="spellEnd"/>
+      <w:r>
+        <w:rPr>
+          <w:color w:val="FF0000"/>
+        </w:rPr>
+        <w:t>:</w:t>
+      </w:r>
+    </w:p>
+    <w:p>
+      <w:pPr>
+        <w:spacing w:line="360" w:lineRule="auto"/>
+        <w:ind w:firstLine="567"/>
+        <w:rPr>
+          <w:color w:val="FF0000"/>
+        </w:rPr>
+      </w:pPr>
+      <w:r>
+        <w:rPr>
+          <w:color w:val="FF0000"/>
+        </w:rPr>
+        <w:t xml:space="preserve">                </w:t>
+      </w:r>
+      <w:proofErr w:type="spellStart"/>
+      <w:r>
+        <w:rPr>
+          <w:color w:val="FF0000"/>
+        </w:rPr>
+        <w:t>if</w:t>
+      </w:r>
+      <w:proofErr w:type="spellEnd"/>
+      <w:r>
+        <w:rPr>
+          <w:color w:val="FF0000"/>
+        </w:rPr>
+        <w:t xml:space="preserve"> </w:t>
+      </w:r>
+      <w:proofErr w:type="spellStart"/>
+      <w:proofErr w:type="gramStart"/>
+      <w:r>
+        <w:rPr>
+          <w:color w:val="FF0000"/>
+        </w:rPr>
+        <w:t>row</w:t>
+      </w:r>
+      <w:proofErr w:type="spellEnd"/>
+      <w:r>
+        <w:rPr>
+          <w:color w:val="FF0000"/>
+        </w:rPr>
+        <w:t>[</w:t>
+      </w:r>
+      <w:proofErr w:type="gramEnd"/>
+      <w:r>
+        <w:rPr>
+          <w:color w:val="FF0000"/>
+        </w:rPr>
+        <w:t xml:space="preserve">1] == </w:t>
+      </w:r>
+      <w:proofErr w:type="spellStart"/>
+      <w:r>
+        <w:rPr>
+          <w:color w:val="FF0000"/>
+        </w:rPr>
+        <w:t>cod_agenda</w:t>
+      </w:r>
+      <w:proofErr w:type="spellEnd"/>
+      <w:r>
+        <w:rPr>
+          <w:color w:val="FF0000"/>
+        </w:rPr>
+        <w:t>:  # Supondo que a segunda coluna (índice 1) seja o código de agendamento</w:t>
+      </w:r>
+    </w:p>
+    <w:p>
+      <w:pPr>
+        <w:spacing w:line="360" w:lineRule="auto"/>
+        <w:ind w:firstLine="567"/>
+        <w:rPr>
+          <w:color w:val="FF0000"/>
+        </w:rPr>
+      </w:pPr>
+      <w:r>
+        <w:rPr>
+          <w:color w:val="FF0000"/>
+        </w:rPr>
+        <w:t xml:space="preserve">                    </w:t>
+      </w:r>
+      <w:proofErr w:type="spellStart"/>
+      <w:proofErr w:type="gramStart"/>
+      <w:r>
+        <w:rPr>
+          <w:color w:val="FF0000"/>
+        </w:rPr>
+        <w:t>row</w:t>
+      </w:r>
+      <w:proofErr w:type="spellEnd"/>
+      <w:r>
+        <w:rPr>
+          <w:color w:val="FF0000"/>
+        </w:rPr>
+        <w:t>[</w:t>
+      </w:r>
+      <w:proofErr w:type="gramEnd"/>
+      <w:r>
+        <w:rPr>
+          <w:color w:val="FF0000"/>
+        </w:rPr>
+        <w:t xml:space="preserve">4] = </w:t>
+      </w:r>
+      <w:proofErr w:type="spellStart"/>
+      <w:r>
+        <w:rPr>
+          <w:color w:val="FF0000"/>
+        </w:rPr>
+        <w:t>nova_data</w:t>
+      </w:r>
+      <w:proofErr w:type="spellEnd"/>
+      <w:r>
+        <w:rPr>
+          <w:color w:val="FF0000"/>
+        </w:rPr>
+        <w:t xml:space="preserve">  # Atualizar a data (supondo que a data seja a 5ª coluna, índice 4)</w:t>
+      </w:r>
+    </w:p>
+    <w:p>
+      <w:pPr>
+        <w:spacing w:line="360" w:lineRule="auto"/>
+        <w:ind w:firstLine="567"/>
+        <w:rPr>
+          <w:color w:val="FF0000"/>
+        </w:rPr>
+      </w:pPr>
+      <w:r>
+        <w:rPr>
+          <w:color w:val="FF0000"/>
+        </w:rPr>
+        <w:t xml:space="preserve">                    </w:t>
+      </w:r>
+      <w:proofErr w:type="spellStart"/>
+      <w:r>
+        <w:rPr>
+          <w:color w:val="FF0000"/>
+        </w:rPr>
+        <w:t>updated</w:t>
+      </w:r>
+      <w:proofErr w:type="spellEnd"/>
+      <w:r>
+        <w:rPr>
+          <w:color w:val="FF0000"/>
+        </w:rPr>
+        <w:t xml:space="preserve"> = </w:t>
+      </w:r>
+      <w:proofErr w:type="spellStart"/>
+      <w:r>
+        <w:rPr>
+          <w:color w:val="FF0000"/>
+        </w:rPr>
+        <w:t>True</w:t>
+      </w:r>
+      <w:proofErr w:type="spellEnd"/>
+    </w:p>
+    <w:p>
+      <w:pPr>
+        <w:spacing w:line="360" w:lineRule="auto"/>
+        <w:ind w:firstLine="567"/>
+        <w:rPr>
+          <w:color w:val="FF0000"/>
+        </w:rPr>
+      </w:pPr>
+      <w:r>
+        <w:rPr>
+          <w:color w:val="FF0000"/>
+        </w:rPr>
+        <w:t xml:space="preserve">                    break</w:t>
+      </w:r>
+    </w:p>
+    <w:p>
+      <w:pPr>
+        <w:spacing w:line="360" w:lineRule="auto"/>
+        <w:ind w:firstLine="567"/>
+        <w:rPr>
+          <w:color w:val="FF0000"/>
+        </w:rPr>
+      </w:pPr>
+    </w:p>
+    <w:p>
+      <w:pPr>
+        <w:spacing w:line="360" w:lineRule="auto"/>
+        <w:ind w:firstLine="567"/>
+        <w:rPr>
+          <w:color w:val="FF0000"/>
+        </w:rPr>
+      </w:pPr>
+      <w:proofErr w:type="spellStart"/>
+      <w:r>
+        <w:rPr>
+          <w:color w:val="FF0000"/>
+        </w:rPr>
+        <w:t>def</w:t>
+      </w:r>
+      <w:proofErr w:type="spellEnd"/>
+      <w:r>
+        <w:rPr>
+          <w:color w:val="FF0000"/>
+        </w:rPr>
+        <w:t xml:space="preserve"> </w:t>
+      </w:r>
+      <w:proofErr w:type="spellStart"/>
+      <w:r>
+        <w:rPr>
+          <w:color w:val="FF0000"/>
+        </w:rPr>
+        <w:t>atualizar_</w:t>
+      </w:r>
+      <w:proofErr w:type="gramStart"/>
+      <w:r>
+        <w:rPr>
+          <w:color w:val="FF0000"/>
+        </w:rPr>
+        <w:t>agenda</w:t>
+      </w:r>
+      <w:proofErr w:type="spellEnd"/>
+      <w:r>
+        <w:rPr>
+          <w:color w:val="FF0000"/>
+        </w:rPr>
+        <w:t>(</w:t>
+      </w:r>
+      <w:proofErr w:type="gramEnd"/>
+      <w:r>
+        <w:rPr>
+          <w:color w:val="FF0000"/>
+        </w:rPr>
+        <w:t xml:space="preserve">agendas, </w:t>
+      </w:r>
+      <w:proofErr w:type="spellStart"/>
+      <w:r>
+        <w:rPr>
+          <w:color w:val="FF0000"/>
+        </w:rPr>
+        <w:t>arq_agen_csv</w:t>
+      </w:r>
+      <w:proofErr w:type="spellEnd"/>
+      <w:r>
+        <w:rPr>
+          <w:color w:val="FF0000"/>
+        </w:rPr>
+        <w:t>):</w:t>
+      </w:r>
+    </w:p>
+    <w:p>
+      <w:pPr>
+        <w:spacing w:line="360" w:lineRule="auto"/>
+        <w:ind w:firstLine="567"/>
+        <w:rPr>
+          <w:color w:val="FF0000"/>
+          <w:lang w:val="en-US"/>
+        </w:rPr>
+      </w:pPr>
+      <w:r>
+        <w:rPr>
+          <w:color w:val="FF0000"/>
+        </w:rPr>
+        <w:t xml:space="preserve">    </w:t>
+      </w:r>
+      <w:r>
+        <w:rPr>
+          <w:color w:val="FF0000"/>
+          <w:lang w:val="en-US"/>
+        </w:rPr>
+        <w:t>if USUARIO_LOGADO is not None and USUARIO_LOGADO.permissao == 'profissional':</w:t>
+      </w:r>
+    </w:p>
+    <w:p>
+      <w:pPr>
+        <w:spacing w:line="360" w:lineRule="auto"/>
+        <w:ind w:firstLine="567"/>
+        <w:rPr>
+          <w:color w:val="FF0000"/>
+        </w:rPr>
+      </w:pPr>
+      <w:r>
+        <w:rPr>
+          <w:color w:val="FF0000"/>
+          <w:lang w:val="en-US"/>
+        </w:rPr>
+        <w:t xml:space="preserve">        </w:t>
+      </w:r>
+      <w:proofErr w:type="spellStart"/>
+      <w:r>
+        <w:rPr>
+          <w:color w:val="FF0000"/>
+        </w:rPr>
+        <w:t>console.</w:t>
+      </w:r>
+      <w:proofErr w:type="gramStart"/>
+      <w:r>
+        <w:rPr>
+          <w:color w:val="FF0000"/>
+        </w:rPr>
+        <w:t>print</w:t>
+      </w:r>
+      <w:proofErr w:type="spellEnd"/>
+      <w:r>
+        <w:rPr>
+          <w:color w:val="FF0000"/>
+        </w:rPr>
+        <w:t>(</w:t>
+      </w:r>
+      <w:proofErr w:type="spellStart"/>
+      <w:proofErr w:type="gramEnd"/>
+      <w:r>
+        <w:rPr>
+          <w:color w:val="FF0000"/>
+        </w:rPr>
+        <w:t>Panel</w:t>
+      </w:r>
+      <w:proofErr w:type="spellEnd"/>
+      <w:r>
+        <w:rPr>
+          <w:color w:val="FF0000"/>
+        </w:rPr>
+        <w:t>('''[</w:t>
+      </w:r>
+      <w:proofErr w:type="spellStart"/>
+      <w:r>
+        <w:rPr>
+          <w:color w:val="FF0000"/>
+        </w:rPr>
+        <w:t>bold</w:t>
+      </w:r>
+      <w:proofErr w:type="spellEnd"/>
+      <w:r>
+        <w:rPr>
+          <w:color w:val="FF0000"/>
+        </w:rPr>
+        <w:t xml:space="preserve"> </w:t>
+      </w:r>
+      <w:proofErr w:type="spellStart"/>
+      <w:r>
+        <w:rPr>
+          <w:color w:val="FF0000"/>
+        </w:rPr>
+        <w:t>yellow</w:t>
+      </w:r>
+      <w:proofErr w:type="spellEnd"/>
+      <w:r>
+        <w:rPr>
+          <w:color w:val="FF0000"/>
+        </w:rPr>
+        <w:t>]Atualização de Data do serviço a ser prestado[/</w:t>
+      </w:r>
+      <w:proofErr w:type="spellStart"/>
+      <w:r>
+        <w:rPr>
+          <w:color w:val="FF0000"/>
+        </w:rPr>
+        <w:t>bold</w:t>
+      </w:r>
+      <w:proofErr w:type="spellEnd"/>
+      <w:r>
+        <w:rPr>
+          <w:color w:val="FF0000"/>
+        </w:rPr>
+        <w:t xml:space="preserve"> </w:t>
+      </w:r>
+      <w:proofErr w:type="spellStart"/>
+      <w:r>
+        <w:rPr>
+          <w:color w:val="FF0000"/>
+        </w:rPr>
+        <w:t>yellow</w:t>
+      </w:r>
+      <w:proofErr w:type="spellEnd"/>
+      <w:r>
+        <w:rPr>
+          <w:color w:val="FF0000"/>
+        </w:rPr>
+        <w:t>]\</w:t>
+      </w:r>
+      <w:proofErr w:type="spellStart"/>
+      <w:r>
+        <w:rPr>
+          <w:color w:val="FF0000"/>
+        </w:rPr>
+        <w:t>nPor</w:t>
+      </w:r>
+      <w:proofErr w:type="spellEnd"/>
+      <w:r>
+        <w:rPr>
+          <w:color w:val="FF0000"/>
+        </w:rPr>
+        <w:t xml:space="preserve"> favor, insira o nome do cliente e </w:t>
+      </w:r>
+      <w:proofErr w:type="spellStart"/>
+      <w:r>
+        <w:rPr>
+          <w:color w:val="FF0000"/>
+        </w:rPr>
+        <w:t>codigo</w:t>
+      </w:r>
+      <w:proofErr w:type="spellEnd"/>
+      <w:r>
+        <w:rPr>
+          <w:color w:val="FF0000"/>
+        </w:rPr>
+        <w:t xml:space="preserve"> do serviço para reagendar.''', </w:t>
+      </w:r>
+    </w:p>
+    <w:p>
+      <w:pPr>
+        <w:spacing w:line="360" w:lineRule="auto"/>
+        <w:ind w:firstLine="567"/>
+        <w:rPr>
+          <w:color w:val="FF0000"/>
+        </w:rPr>
+      </w:pPr>
+      <w:r>
+        <w:rPr>
+          <w:color w:val="FF0000"/>
+        </w:rPr>
+        <w:t xml:space="preserve">                            </w:t>
+      </w:r>
+      <w:proofErr w:type="spellStart"/>
+      <w:r>
+        <w:rPr>
+          <w:color w:val="FF0000"/>
+        </w:rPr>
+        <w:t>title</w:t>
+      </w:r>
+      <w:proofErr w:type="spellEnd"/>
+      <w:r>
+        <w:rPr>
+          <w:color w:val="FF0000"/>
+        </w:rPr>
+        <w:t xml:space="preserve">="Atualizar agenda", </w:t>
+      </w:r>
+      <w:proofErr w:type="spellStart"/>
+      <w:r>
+        <w:rPr>
+          <w:color w:val="FF0000"/>
+        </w:rPr>
+        <w:t>expand</w:t>
+      </w:r>
+      <w:proofErr w:type="spellEnd"/>
+      <w:r>
+        <w:rPr>
+          <w:color w:val="FF0000"/>
+        </w:rPr>
+        <w:t>=False))</w:t>
+      </w:r>
+    </w:p>
+    <w:p>
+      <w:pPr>
+        <w:spacing w:line="360" w:lineRule="auto"/>
+        <w:ind w:firstLine="567"/>
+        <w:rPr>
+          <w:color w:val="FF0000"/>
+        </w:rPr>
+      </w:pPr>
+    </w:p>
+    <w:p>
+      <w:pPr>
+        <w:spacing w:line="360" w:lineRule="auto"/>
+        <w:ind w:firstLine="567"/>
+        <w:rPr>
+          <w:color w:val="FF0000"/>
+        </w:rPr>
+      </w:pPr>
+      <w:r>
+        <w:rPr>
+          <w:color w:val="FF0000"/>
+        </w:rPr>
+        <w:t xml:space="preserve">        </w:t>
+      </w:r>
+      <w:proofErr w:type="spellStart"/>
+      <w:r>
+        <w:rPr>
+          <w:color w:val="FF0000"/>
+        </w:rPr>
+        <w:t>cod_agenda</w:t>
+      </w:r>
+      <w:proofErr w:type="spellEnd"/>
+      <w:r>
+        <w:rPr>
+          <w:color w:val="FF0000"/>
+        </w:rPr>
+        <w:t xml:space="preserve"> = </w:t>
+      </w:r>
+      <w:proofErr w:type="spellStart"/>
+      <w:proofErr w:type="gramStart"/>
+      <w:r>
+        <w:rPr>
+          <w:color w:val="FF0000"/>
+        </w:rPr>
+        <w:t>Prompt.ask</w:t>
+      </w:r>
+      <w:proofErr w:type="spellEnd"/>
+      <w:r>
+        <w:rPr>
+          <w:color w:val="FF0000"/>
+        </w:rPr>
+        <w:t>(</w:t>
+      </w:r>
+      <w:proofErr w:type="gramEnd"/>
+      <w:r>
+        <w:rPr>
+          <w:color w:val="FF0000"/>
+        </w:rPr>
+        <w:t>"[</w:t>
+      </w:r>
+      <w:proofErr w:type="spellStart"/>
+      <w:r>
+        <w:rPr>
+          <w:color w:val="FF0000"/>
+        </w:rPr>
+        <w:t>bold</w:t>
+      </w:r>
+      <w:proofErr w:type="spellEnd"/>
+      <w:r>
+        <w:rPr>
+          <w:color w:val="FF0000"/>
+        </w:rPr>
+        <w:t xml:space="preserve"> </w:t>
+      </w:r>
+      <w:proofErr w:type="spellStart"/>
+      <w:r>
+        <w:rPr>
+          <w:color w:val="FF0000"/>
+        </w:rPr>
+        <w:t>cyan</w:t>
+      </w:r>
+      <w:proofErr w:type="spellEnd"/>
+      <w:r>
+        <w:rPr>
+          <w:color w:val="FF0000"/>
+        </w:rPr>
+        <w:t>]</w:t>
+      </w:r>
+      <w:proofErr w:type="spellStart"/>
+      <w:r>
+        <w:rPr>
+          <w:color w:val="FF0000"/>
+        </w:rPr>
+        <w:t>Codigo</w:t>
+      </w:r>
+      <w:proofErr w:type="spellEnd"/>
+      <w:r>
+        <w:rPr>
+          <w:color w:val="FF0000"/>
+        </w:rPr>
+        <w:t xml:space="preserve"> de agendamento: [/</w:t>
+      </w:r>
+      <w:proofErr w:type="spellStart"/>
+      <w:r>
+        <w:rPr>
+          <w:color w:val="FF0000"/>
+        </w:rPr>
+        <w:t>bold</w:t>
+      </w:r>
+      <w:proofErr w:type="spellEnd"/>
+      <w:r>
+        <w:rPr>
+          <w:color w:val="FF0000"/>
+        </w:rPr>
+        <w:t xml:space="preserve"> </w:t>
+      </w:r>
+      <w:proofErr w:type="spellStart"/>
+      <w:r>
+        <w:rPr>
+          <w:color w:val="FF0000"/>
+        </w:rPr>
+        <w:t>cyan</w:t>
+      </w:r>
+      <w:proofErr w:type="spellEnd"/>
+      <w:r>
+        <w:rPr>
+          <w:color w:val="FF0000"/>
+        </w:rPr>
+        <w:t>]")</w:t>
+      </w:r>
+    </w:p>
+    <w:p>
+      <w:pPr>
+        <w:spacing w:line="360" w:lineRule="auto"/>
+        <w:ind w:firstLine="567"/>
+        <w:rPr>
+          <w:color w:val="FF0000"/>
+        </w:rPr>
+      </w:pPr>
+      <w:r>
+        <w:rPr>
+          <w:color w:val="FF0000"/>
+        </w:rPr>
+        <w:t xml:space="preserve">        </w:t>
+      </w:r>
+      <w:proofErr w:type="spellStart"/>
+      <w:r>
+        <w:rPr>
+          <w:color w:val="FF0000"/>
+        </w:rPr>
+        <w:t>nova_data</w:t>
+      </w:r>
+      <w:proofErr w:type="spellEnd"/>
+      <w:r>
+        <w:rPr>
+          <w:color w:val="FF0000"/>
+        </w:rPr>
+        <w:t xml:space="preserve"> = </w:t>
+      </w:r>
+      <w:proofErr w:type="spellStart"/>
+      <w:proofErr w:type="gramStart"/>
+      <w:r>
+        <w:rPr>
+          <w:color w:val="FF0000"/>
+        </w:rPr>
+        <w:t>Prompt.ask</w:t>
+      </w:r>
+      <w:proofErr w:type="spellEnd"/>
+      <w:r>
+        <w:rPr>
+          <w:color w:val="FF0000"/>
+        </w:rPr>
+        <w:t>(</w:t>
+      </w:r>
+      <w:proofErr w:type="gramEnd"/>
+      <w:r>
+        <w:rPr>
+          <w:color w:val="FF0000"/>
+        </w:rPr>
+        <w:t>"[</w:t>
+      </w:r>
+      <w:proofErr w:type="spellStart"/>
+      <w:r>
+        <w:rPr>
+          <w:color w:val="FF0000"/>
+        </w:rPr>
+        <w:t>bold</w:t>
+      </w:r>
+      <w:proofErr w:type="spellEnd"/>
+      <w:r>
+        <w:rPr>
+          <w:color w:val="FF0000"/>
+        </w:rPr>
+        <w:t xml:space="preserve"> </w:t>
+      </w:r>
+      <w:proofErr w:type="spellStart"/>
+      <w:r>
+        <w:rPr>
+          <w:color w:val="FF0000"/>
+        </w:rPr>
+        <w:t>cyan</w:t>
+      </w:r>
+      <w:proofErr w:type="spellEnd"/>
+      <w:r>
+        <w:rPr>
+          <w:color w:val="FF0000"/>
+        </w:rPr>
+        <w:t>]Nova data do serviço (</w:t>
+      </w:r>
+      <w:proofErr w:type="spellStart"/>
+      <w:r>
+        <w:rPr>
+          <w:color w:val="FF0000"/>
+        </w:rPr>
+        <w:t>aaaa</w:t>
+      </w:r>
+      <w:proofErr w:type="spellEnd"/>
+      <w:r>
+        <w:rPr>
+          <w:color w:val="FF0000"/>
+        </w:rPr>
+        <w:t>-mm-</w:t>
+      </w:r>
+      <w:proofErr w:type="spellStart"/>
+      <w:r>
+        <w:rPr>
+          <w:color w:val="FF0000"/>
+        </w:rPr>
+        <w:t>dd</w:t>
+      </w:r>
+      <w:proofErr w:type="spellEnd"/>
+      <w:r>
+        <w:rPr>
+          <w:color w:val="FF0000"/>
+        </w:rPr>
+        <w:t>): [/</w:t>
+      </w:r>
+      <w:proofErr w:type="spellStart"/>
+      <w:r>
+        <w:rPr>
+          <w:color w:val="FF0000"/>
+        </w:rPr>
+        <w:t>bold</w:t>
+      </w:r>
+      <w:proofErr w:type="spellEnd"/>
+      <w:r>
+        <w:rPr>
+          <w:color w:val="FF0000"/>
+        </w:rPr>
+        <w:t xml:space="preserve"> </w:t>
+      </w:r>
+      <w:proofErr w:type="spellStart"/>
+      <w:r>
+        <w:rPr>
+          <w:color w:val="FF0000"/>
+        </w:rPr>
+        <w:t>cyan</w:t>
+      </w:r>
+      <w:proofErr w:type="spellEnd"/>
+      <w:r>
+        <w:rPr>
+          <w:color w:val="FF0000"/>
+        </w:rPr>
+        <w:t>]")</w:t>
+      </w:r>
+    </w:p>
+    <w:p>
+      <w:pPr>
+        <w:spacing w:line="360" w:lineRule="auto"/>
+        <w:ind w:firstLine="567"/>
+        <w:rPr>
+          <w:color w:val="FF0000"/>
+          <w:u w:val="single"/>
+        </w:rPr>
+      </w:pPr>
+    </w:p>
+    <w:p>
+      <w:pPr>
+        <w:spacing w:line="360" w:lineRule="auto"/>
+        <w:ind w:firstLine="567"/>
+        <w:rPr>
+          <w:color w:val="FF0000"/>
+          <w:lang w:val="en-US"/>
+        </w:rPr>
+      </w:pPr>
+      <w:r>
+        <w:rPr>
+          <w:color w:val="FF0000"/>
+        </w:rPr>
+        <w:t xml:space="preserve">        </w:t>
+      </w:r>
+      <w:r>
+        <w:rPr>
+          <w:color w:val="FF0000"/>
+          <w:lang w:val="en-US"/>
+        </w:rPr>
+        <w:t xml:space="preserve">if </w:t>
+      </w:r>
+      <w:proofErr w:type="gramStart"/>
+      <w:r>
+        <w:rPr>
+          <w:color w:val="FF0000"/>
+          <w:lang w:val="en-US"/>
+        </w:rPr>
+        <w:t>agendas.get(</w:t>
+      </w:r>
+      <w:proofErr w:type="gramEnd"/>
+      <w:r>
+        <w:rPr>
+          <w:color w:val="FF0000"/>
+          <w:lang w:val="en-US"/>
+        </w:rPr>
+        <w:t>cod_agenda, None) is not None:</w:t>
+      </w:r>
+    </w:p>
+    <w:p>
+      <w:pPr>
+        <w:spacing w:line="360" w:lineRule="auto"/>
+        <w:ind w:firstLine="567"/>
+        <w:rPr>
+          <w:color w:val="FF0000"/>
+          <w:lang w:val="en-US"/>
+        </w:rPr>
+      </w:pPr>
+      <w:r>
+        <w:rPr>
+          <w:color w:val="FF0000"/>
+          <w:lang w:val="en-US"/>
+        </w:rPr>
+        <w:t xml:space="preserve">            with </w:t>
+      </w:r>
+      <w:proofErr w:type="gramStart"/>
+      <w:r>
+        <w:rPr>
+          <w:color w:val="FF0000"/>
+          <w:lang w:val="en-US"/>
+        </w:rPr>
+        <w:t>open(</w:t>
+      </w:r>
+      <w:proofErr w:type="gramEnd"/>
+      <w:r>
+        <w:rPr>
+          <w:color w:val="FF0000"/>
+          <w:lang w:val="en-US"/>
+        </w:rPr>
+        <w:t>arq_agen_csv, mode='w', newline='') as file:</w:t>
+      </w:r>
+    </w:p>
+    <w:p>
+      <w:pPr>
+        <w:spacing w:line="360" w:lineRule="auto"/>
+        <w:ind w:firstLine="567"/>
+        <w:rPr>
+          <w:color w:val="FF0000"/>
+          <w:lang w:val="en-US"/>
+        </w:rPr>
+      </w:pPr>
+      <w:r>
+        <w:rPr>
+          <w:color w:val="FF0000"/>
+          <w:lang w:val="en-US"/>
+        </w:rPr>
+        <w:t xml:space="preserve">                writer = </w:t>
+      </w:r>
+      <w:proofErr w:type="gramStart"/>
+      <w:r>
+        <w:rPr>
+          <w:color w:val="FF0000"/>
+          <w:lang w:val="en-US"/>
+        </w:rPr>
+        <w:t>csv.writer</w:t>
+      </w:r>
+      <w:proofErr w:type="gramEnd"/>
+      <w:r>
+        <w:rPr>
+          <w:color w:val="FF0000"/>
+          <w:lang w:val="en-US"/>
+        </w:rPr>
+        <w:t>(file)</w:t>
+      </w:r>
+    </w:p>
+    <w:p>
+      <w:pPr>
+        <w:spacing w:line="360" w:lineRule="auto"/>
+        <w:ind w:firstLine="567"/>
+        <w:rPr>
+          <w:color w:val="FF0000"/>
+          <w:lang w:val="en-US"/>
+        </w:rPr>
+      </w:pPr>
+      <w:r>
+        <w:rPr>
+          <w:color w:val="FF0000"/>
+          <w:lang w:val="en-US"/>
+        </w:rPr>
+        <w:t xml:space="preserve">                for _, agenda in </w:t>
+      </w:r>
+      <w:proofErr w:type="gramStart"/>
+      <w:r>
+        <w:rPr>
+          <w:color w:val="FF0000"/>
+          <w:lang w:val="en-US"/>
+        </w:rPr>
+        <w:t>agendas.items</w:t>
+      </w:r>
+      <w:proofErr w:type="gramEnd"/>
+      <w:r>
+        <w:rPr>
+          <w:color w:val="FF0000"/>
+          <w:lang w:val="en-US"/>
+        </w:rPr>
+        <w:t>():</w:t>
+      </w:r>
+    </w:p>
+    <w:p>
+      <w:pPr>
+        <w:spacing w:line="360" w:lineRule="auto"/>
+        <w:ind w:firstLine="567"/>
+        <w:rPr>
+          <w:color w:val="FF0000"/>
+          <w:lang w:val="en-US"/>
+        </w:rPr>
+      </w:pPr>
+      <w:r>
+        <w:rPr>
+          <w:color w:val="FF0000"/>
+          <w:lang w:val="en-US"/>
+        </w:rPr>
+        <w:t>                    if agenda.cod_agenda == cod_agenda:</w:t>
+      </w:r>
+    </w:p>
+    <w:p>
+      <w:pPr>
+        <w:spacing w:line="360" w:lineRule="auto"/>
+        <w:ind w:firstLine="567"/>
+        <w:rPr>
+          <w:color w:val="FF0000"/>
+        </w:rPr>
+      </w:pPr>
+      <w:r>
+        <w:rPr>
+          <w:color w:val="FF0000"/>
+          <w:lang w:val="en-US"/>
+        </w:rPr>
+        <w:t xml:space="preserve">                        </w:t>
+      </w:r>
+      <w:proofErr w:type="spellStart"/>
+      <w:proofErr w:type="gramStart"/>
+      <w:r>
+        <w:rPr>
+          <w:color w:val="FF0000"/>
+        </w:rPr>
+        <w:t>writer.writerow</w:t>
+      </w:r>
+      <w:proofErr w:type="spellEnd"/>
+      <w:proofErr w:type="gramEnd"/>
+      <w:r>
+        <w:rPr>
+          <w:color w:val="FF0000"/>
+        </w:rPr>
+        <w:t>([</w:t>
+      </w:r>
+      <w:proofErr w:type="spellStart"/>
+      <w:r>
+        <w:rPr>
+          <w:color w:val="FF0000"/>
+        </w:rPr>
+        <w:t>agenda.cliente</w:t>
+      </w:r>
+      <w:proofErr w:type="spellEnd"/>
+      <w:r>
+        <w:rPr>
+          <w:color w:val="FF0000"/>
+        </w:rPr>
+        <w:t xml:space="preserve">, </w:t>
+      </w:r>
+      <w:proofErr w:type="spellStart"/>
+      <w:r>
+        <w:rPr>
+          <w:color w:val="FF0000"/>
+        </w:rPr>
+        <w:t>agenda.cod_serv</w:t>
+      </w:r>
+      <w:proofErr w:type="spellEnd"/>
+      <w:r>
+        <w:rPr>
+          <w:color w:val="FF0000"/>
+        </w:rPr>
+        <w:t xml:space="preserve">, </w:t>
+      </w:r>
+      <w:proofErr w:type="spellStart"/>
+      <w:r>
+        <w:rPr>
+          <w:color w:val="FF0000"/>
+        </w:rPr>
+        <w:t>agenda.servico</w:t>
+      </w:r>
+      <w:proofErr w:type="spellEnd"/>
+      <w:r>
+        <w:rPr>
+          <w:color w:val="FF0000"/>
+        </w:rPr>
+        <w:t xml:space="preserve">, </w:t>
+      </w:r>
+      <w:proofErr w:type="spellStart"/>
+      <w:r>
+        <w:rPr>
+          <w:color w:val="FF0000"/>
+        </w:rPr>
+        <w:t>agenda.tecnico</w:t>
+      </w:r>
+      <w:proofErr w:type="spellEnd"/>
+      <w:r>
+        <w:rPr>
+          <w:color w:val="FF0000"/>
+        </w:rPr>
+        <w:t xml:space="preserve">, </w:t>
+      </w:r>
+      <w:proofErr w:type="spellStart"/>
+      <w:r>
+        <w:rPr>
+          <w:color w:val="FF0000"/>
+        </w:rPr>
+        <w:t>nova_data</w:t>
+      </w:r>
+      <w:proofErr w:type="spellEnd"/>
+      <w:r>
+        <w:rPr>
+          <w:color w:val="FF0000"/>
+        </w:rPr>
+        <w:t xml:space="preserve">, </w:t>
+      </w:r>
+      <w:proofErr w:type="spellStart"/>
+      <w:r>
+        <w:rPr>
+          <w:color w:val="FF0000"/>
+        </w:rPr>
+        <w:t>agenda.cod_agenda</w:t>
+      </w:r>
+      <w:proofErr w:type="spellEnd"/>
+      <w:r>
+        <w:rPr>
+          <w:color w:val="FF0000"/>
+        </w:rPr>
+        <w:t>])</w:t>
+      </w:r>
+    </w:p>
+    <w:p>
+      <w:pPr>
+        <w:spacing w:line="360" w:lineRule="auto"/>
+        <w:ind w:firstLine="567"/>
+        <w:rPr>
+          <w:color w:val="FF0000"/>
+          <w:lang w:val="en-US"/>
+        </w:rPr>
+      </w:pPr>
+      <w:r>
+        <w:rPr>
+          <w:color w:val="FF0000"/>
+        </w:rPr>
+        <w:t xml:space="preserve">                    </w:t>
+      </w:r>
+      <w:r>
+        <w:rPr>
+          <w:color w:val="FF0000"/>
+          <w:lang w:val="en-US"/>
+        </w:rPr>
+        <w:t>else:</w:t>
+      </w:r>
+    </w:p>
+    <w:p>
+      <w:pPr>
+        <w:spacing w:line="360" w:lineRule="auto"/>
+        <w:ind w:firstLine="567"/>
+        <w:rPr>
+          <w:color w:val="FF0000"/>
+          <w:lang w:val="en-US"/>
+        </w:rPr>
+      </w:pPr>
+      <w:r>
+        <w:rPr>
+          <w:color w:val="FF0000"/>
+          <w:lang w:val="en-US"/>
+        </w:rPr>
+        <w:t>                       console.</w:t>
+      </w:r>
+      <w:proofErr w:type="gramStart"/>
+      <w:r>
+        <w:rPr>
+          <w:color w:val="FF0000"/>
+          <w:lang w:val="en-US"/>
+        </w:rPr>
+        <w:t>print(</w:t>
+      </w:r>
+      <w:proofErr w:type="gramEnd"/>
+      <w:r>
+        <w:rPr>
+          <w:color w:val="FF0000"/>
+          <w:lang w:val="en-US"/>
+        </w:rPr>
+        <w:t>"[bold yellow]Código de agendamento incorreto[/bold yellow]", style="yellow")</w:t>
+      </w:r>
+    </w:p>
+    <w:p>
+      <w:pPr>
+        <w:spacing w:line="360" w:lineRule="auto"/>
+        <w:ind w:firstLine="567"/>
+        <w:rPr>
+          <w:color w:val="FF0000"/>
+          <w:lang w:val="en-US"/>
+        </w:rPr>
+      </w:pPr>
+      <w:r>
+        <w:rPr>
+          <w:color w:val="FF0000"/>
+          <w:lang w:val="en-US"/>
+        </w:rPr>
+        <w:t>                       </w:t>
+      </w:r>
+      <w:proofErr w:type="gramStart"/>
+      <w:r>
+        <w:rPr>
+          <w:color w:val="FF0000"/>
+          <w:lang w:val="en-US"/>
+        </w:rPr>
+        <w:t>return</w:t>
+      </w:r>
+      <w:proofErr w:type="gramEnd"/>
+      <w:r>
+        <w:rPr>
+          <w:color w:val="FF0000"/>
+          <w:lang w:val="en-US"/>
+        </w:rPr>
+        <w:t xml:space="preserve"> False</w:t>
+      </w:r>
+    </w:p>
+    <w:p>
+      <w:pPr>
+        <w:spacing w:line="360" w:lineRule="auto"/>
+        <w:ind w:firstLine="567"/>
+        <w:rPr>
+          <w:color w:val="FF0000"/>
+        </w:rPr>
+      </w:pPr>
+      <w:r>
+        <w:rPr>
+          <w:color w:val="FF0000"/>
+          <w:lang w:val="en-US"/>
+        </w:rPr>
+        <w:t xml:space="preserve">            </w:t>
+      </w:r>
+      <w:proofErr w:type="spellStart"/>
+      <w:r>
+        <w:rPr>
+          <w:color w:val="FF0000"/>
+        </w:rPr>
+        <w:t>console.</w:t>
+      </w:r>
+      <w:proofErr w:type="gramStart"/>
+      <w:r>
+        <w:rPr>
+          <w:color w:val="FF0000"/>
+        </w:rPr>
+        <w:t>print</w:t>
+      </w:r>
+      <w:proofErr w:type="spellEnd"/>
+      <w:r>
+        <w:rPr>
+          <w:color w:val="FF0000"/>
+        </w:rPr>
+        <w:t>(</w:t>
+      </w:r>
+      <w:proofErr w:type="gramEnd"/>
+      <w:r>
+        <w:rPr>
+          <w:color w:val="FF0000"/>
+        </w:rPr>
+        <w:t>f"[</w:t>
+      </w:r>
+      <w:proofErr w:type="spellStart"/>
+      <w:r>
+        <w:rPr>
+          <w:color w:val="FF0000"/>
+        </w:rPr>
+        <w:t>bold</w:t>
+      </w:r>
+      <w:proofErr w:type="spellEnd"/>
+      <w:r>
+        <w:rPr>
+          <w:color w:val="FF0000"/>
+        </w:rPr>
+        <w:t xml:space="preserve"> </w:t>
+      </w:r>
+      <w:proofErr w:type="spellStart"/>
+      <w:r>
+        <w:rPr>
+          <w:color w:val="FF0000"/>
+        </w:rPr>
+        <w:t>orange</w:t>
+      </w:r>
+      <w:proofErr w:type="spellEnd"/>
+      <w:r>
+        <w:rPr>
+          <w:color w:val="FF0000"/>
+        </w:rPr>
+        <w:t>]Reagendamento confirmado[/</w:t>
+      </w:r>
+      <w:proofErr w:type="spellStart"/>
+      <w:r>
+        <w:rPr>
+          <w:color w:val="FF0000"/>
+        </w:rPr>
+        <w:t>bold</w:t>
+      </w:r>
+      <w:proofErr w:type="spellEnd"/>
+      <w:r>
+        <w:rPr>
+          <w:color w:val="FF0000"/>
+        </w:rPr>
+        <w:t xml:space="preserve"> </w:t>
+      </w:r>
+      <w:proofErr w:type="spellStart"/>
+      <w:r>
+        <w:rPr>
+          <w:color w:val="FF0000"/>
+        </w:rPr>
+        <w:t>green</w:t>
+      </w:r>
+      <w:proofErr w:type="spellEnd"/>
+      <w:r>
+        <w:rPr>
+          <w:color w:val="FF0000"/>
+        </w:rPr>
+        <w:t>]\</w:t>
+      </w:r>
+      <w:proofErr w:type="spellStart"/>
+      <w:r>
+        <w:rPr>
+          <w:color w:val="FF0000"/>
+        </w:rPr>
+        <w:t>nAgenda</w:t>
+      </w:r>
+      <w:proofErr w:type="spellEnd"/>
+      <w:r>
+        <w:rPr>
+          <w:color w:val="FF0000"/>
+        </w:rPr>
+        <w:t xml:space="preserve"> de código '{</w:t>
+      </w:r>
+      <w:proofErr w:type="spellStart"/>
+      <w:r>
+        <w:rPr>
+          <w:color w:val="FF0000"/>
+        </w:rPr>
+        <w:t>cod_agenda</w:t>
+      </w:r>
+      <w:proofErr w:type="spellEnd"/>
+      <w:r>
+        <w:rPr>
+          <w:color w:val="FF0000"/>
+        </w:rPr>
+        <w:t>}'\</w:t>
+      </w:r>
+      <w:proofErr w:type="spellStart"/>
+      <w:r>
+        <w:rPr>
+          <w:color w:val="FF0000"/>
+        </w:rPr>
+        <w:t>nReagendado</w:t>
+      </w:r>
+      <w:proofErr w:type="spellEnd"/>
+      <w:r>
+        <w:rPr>
+          <w:color w:val="FF0000"/>
+        </w:rPr>
+        <w:t xml:space="preserve"> para '{</w:t>
+      </w:r>
+      <w:proofErr w:type="spellStart"/>
+      <w:r>
+        <w:rPr>
+          <w:color w:val="FF0000"/>
+        </w:rPr>
+        <w:t>nova_data</w:t>
+      </w:r>
+      <w:proofErr w:type="spellEnd"/>
+      <w:r>
+        <w:rPr>
+          <w:color w:val="FF0000"/>
+        </w:rPr>
+        <w:t>}'")</w:t>
+      </w:r>
+    </w:p>
+    <w:p>
+      <w:pPr>
+        <w:spacing w:line="360" w:lineRule="auto"/>
+        <w:ind w:firstLine="567"/>
+        <w:rPr>
+          <w:color w:val="FF0000"/>
+        </w:rPr>
+      </w:pPr>
+      <w:r>
+        <w:rPr>
+          <w:color w:val="FF0000"/>
+        </w:rPr>
+        <w:t xml:space="preserve">            </w:t>
+      </w:r>
+      <w:proofErr w:type="spellStart"/>
+      <w:r>
+        <w:rPr>
+          <w:color w:val="FF0000"/>
+        </w:rPr>
+        <w:t>return</w:t>
+      </w:r>
+      <w:proofErr w:type="spellEnd"/>
+      <w:r>
+        <w:rPr>
+          <w:color w:val="FF0000"/>
+        </w:rPr>
+        <w:t xml:space="preserve"> </w:t>
+      </w:r>
+      <w:proofErr w:type="spellStart"/>
+      <w:r>
+        <w:rPr>
+          <w:color w:val="FF0000"/>
+        </w:rPr>
+        <w:t>True</w:t>
+      </w:r>
+      <w:proofErr w:type="spellEnd"/>
+    </w:p>
+    <w:p>
+      <w:pPr>
+        <w:spacing w:line="360" w:lineRule="auto"/>
+        <w:ind w:firstLine="567"/>
+        <w:rPr>
+          <w:color w:val="FF0000"/>
+        </w:rPr>
+      </w:pPr>
+      <w:r>
+        <w:rPr>
+          <w:color w:val="FF0000"/>
+        </w:rPr>
+        <w:lastRenderedPageBreak/>
+        <w:t xml:space="preserve">    </w:t>
+      </w:r>
+      <w:proofErr w:type="spellStart"/>
+      <w:r>
+        <w:rPr>
+          <w:color w:val="FF0000"/>
+        </w:rPr>
+        <w:t>else</w:t>
+      </w:r>
+      <w:proofErr w:type="spellEnd"/>
+      <w:r>
+        <w:rPr>
+          <w:color w:val="FF0000"/>
+        </w:rPr>
+        <w:t>:</w:t>
+      </w:r>
+    </w:p>
+    <w:p>
+      <w:pPr>
+        <w:spacing w:line="360" w:lineRule="auto"/>
+        <w:ind w:firstLine="567"/>
+        <w:rPr>
+          <w:color w:val="FF0000"/>
+        </w:rPr>
+      </w:pPr>
+      <w:r>
+        <w:rPr>
+          <w:color w:val="FF0000"/>
+        </w:rPr>
+        <w:t xml:space="preserve">        </w:t>
+      </w:r>
+      <w:proofErr w:type="spellStart"/>
+      <w:r>
+        <w:rPr>
+          <w:color w:val="FF0000"/>
+        </w:rPr>
+        <w:t>console.</w:t>
+      </w:r>
+      <w:proofErr w:type="gramStart"/>
+      <w:r>
+        <w:rPr>
+          <w:color w:val="FF0000"/>
+        </w:rPr>
+        <w:t>print</w:t>
+      </w:r>
+      <w:proofErr w:type="spellEnd"/>
+      <w:r>
+        <w:rPr>
+          <w:color w:val="FF0000"/>
+        </w:rPr>
+        <w:t>(</w:t>
+      </w:r>
+      <w:proofErr w:type="gramEnd"/>
+      <w:r>
+        <w:rPr>
+          <w:color w:val="FF0000"/>
+        </w:rPr>
+        <w:t>"[</w:t>
+      </w:r>
+      <w:proofErr w:type="spellStart"/>
+      <w:r>
+        <w:rPr>
+          <w:color w:val="FF0000"/>
+        </w:rPr>
+        <w:t>bold</w:t>
+      </w:r>
+      <w:proofErr w:type="spellEnd"/>
+      <w:r>
+        <w:rPr>
+          <w:color w:val="FF0000"/>
+        </w:rPr>
+        <w:t xml:space="preserve"> </w:t>
+      </w:r>
+      <w:proofErr w:type="spellStart"/>
+      <w:r>
+        <w:rPr>
+          <w:color w:val="FF0000"/>
+        </w:rPr>
+        <w:t>yellow</w:t>
+      </w:r>
+      <w:proofErr w:type="spellEnd"/>
+      <w:r>
+        <w:rPr>
+          <w:color w:val="FF0000"/>
+        </w:rPr>
+        <w:t xml:space="preserve">]Você não possui permissão para realizar esta ação. Contate a </w:t>
+      </w:r>
+      <w:proofErr w:type="gramStart"/>
+      <w:r>
+        <w:rPr>
+          <w:color w:val="FF0000"/>
+        </w:rPr>
+        <w:t>administração![</w:t>
+      </w:r>
+      <w:proofErr w:type="gramEnd"/>
+      <w:r>
+        <w:rPr>
+          <w:color w:val="FF0000"/>
+        </w:rPr>
+        <w:t>/</w:t>
+      </w:r>
+      <w:proofErr w:type="spellStart"/>
+      <w:r>
+        <w:rPr>
+          <w:color w:val="FF0000"/>
+        </w:rPr>
+        <w:t>bold</w:t>
+      </w:r>
+      <w:proofErr w:type="spellEnd"/>
+      <w:r>
+        <w:rPr>
+          <w:color w:val="FF0000"/>
+        </w:rPr>
+        <w:t xml:space="preserve"> </w:t>
+      </w:r>
+      <w:proofErr w:type="spellStart"/>
+      <w:r>
+        <w:rPr>
+          <w:color w:val="FF0000"/>
+        </w:rPr>
+        <w:t>yellow</w:t>
+      </w:r>
+      <w:proofErr w:type="spellEnd"/>
+      <w:r>
+        <w:rPr>
+          <w:color w:val="FF0000"/>
+        </w:rPr>
+        <w:t xml:space="preserve">]", </w:t>
+      </w:r>
+      <w:proofErr w:type="spellStart"/>
+      <w:r>
+        <w:rPr>
+          <w:color w:val="FF0000"/>
+        </w:rPr>
+        <w:t>style</w:t>
+      </w:r>
+      <w:proofErr w:type="spellEnd"/>
+      <w:r>
+        <w:rPr>
+          <w:color w:val="FF0000"/>
+        </w:rPr>
+        <w:t>="</w:t>
+      </w:r>
+      <w:proofErr w:type="spellStart"/>
+      <w:r>
+        <w:rPr>
+          <w:color w:val="FF0000"/>
+        </w:rPr>
+        <w:t>yellow</w:t>
+      </w:r>
+      <w:proofErr w:type="spellEnd"/>
+      <w:r>
+        <w:rPr>
+          <w:color w:val="FF0000"/>
+        </w:rPr>
+        <w:t>")</w:t>
+      </w:r>
+    </w:p>
+    <w:p>
+      <w:pPr>
+        <w:spacing w:line="360" w:lineRule="auto"/>
+        <w:ind w:firstLine="567"/>
+        <w:rPr>
+          <w:color w:val="FF0000"/>
+        </w:rPr>
+      </w:pPr>
+      <w:r>
+        <w:rPr>
+          <w:color w:val="FF0000"/>
+        </w:rPr>
+        <w:t xml:space="preserve">        </w:t>
+      </w:r>
+      <w:proofErr w:type="spellStart"/>
+      <w:proofErr w:type="gramStart"/>
+      <w:r>
+        <w:rPr>
+          <w:color w:val="FF0000"/>
+        </w:rPr>
+        <w:t>return</w:t>
+      </w:r>
+      <w:proofErr w:type="spellEnd"/>
+      <w:r>
+        <w:rPr>
+          <w:color w:val="FF0000"/>
+        </w:rPr>
+        <w:t xml:space="preserve"> False</w:t>
+      </w:r>
+      <w:proofErr w:type="gramEnd"/>
+      <w:r>
+        <w:rPr>
+          <w:color w:val="FF0000"/>
+        </w:rPr>
+        <w:t xml:space="preserve">    </w:t>
+      </w:r>
+    </w:p>
+    <w:p>
+      <w:pPr>
+        <w:spacing w:line="360" w:lineRule="auto"/>
+        <w:ind w:firstLine="567"/>
+        <w:jc w:val="center"/>
+        <w:rPr>
+          <w:color w:val="FF0000"/>
+        </w:rPr>
+      </w:pPr>
+    </w:p>
+    <w:p>
+      <w:pPr>
+        <w:spacing w:line="360" w:lineRule="auto"/>
+        <w:ind w:firstLine="567"/>
+        <w:rPr>
+          <w:color w:val="FF0000"/>
+        </w:rPr>
+      </w:pPr>
+    </w:p>
+    <w:p>
+      <w:pPr>
+        <w:spacing w:line="360" w:lineRule="auto"/>
+        <w:ind w:firstLine="567"/>
+        <w:jc w:val="center"/>
+      </w:pPr>
+    </w:p>
+    <w:p>
+      <w:pPr>
+        <w:spacing w:line="360" w:lineRule="auto"/>
+        <w:ind w:firstLine="567"/>
+        <w:jc w:val="center"/>
+      </w:pPr>
     </w:p>
     <w:sectPr>
-      <w:pgSz w:w="11906" w:h="16838"/>
-      <w:pgMar w:top="1701" w:right="1134" w:bottom="1134" w:left="1701" w:header="709" w:footer="709" w:gutter="0"/>
+      <w:pgSz w:w="16838" w:h="11906" w:orient="landscape"/>
+      <w:pgMar w:top="1701" w:right="1701" w:bottom="1134" w:left="1134" w:header="709" w:footer="709" w:gutter="0"/>
       <w:cols w:space="708"/>
       <w:docGrid w:linePitch="360"/>
     </w:sectPr>
@@ -2681,7 +6798,6 @@
   <w:style w:type="character" w:default="1" w:styleId="Fontepargpadro">
     <w:name w:val="Default Paragraph Font"/>
     <w:uiPriority w:val="1"/>
-    <w:semiHidden/>
     <w:unhideWhenUsed/>
   </w:style>
   <w:style w:type="table" w:default="1" w:styleId="Tabelanormal">

</xml_diff>